<commit_message>
Update Karimi et al_24May2020.docx
</commit_message>
<xml_diff>
--- a/docs/Karimi et al_24May2020.docx
+++ b/docs/Karimi et al_24May2020.docx
@@ -9,6 +9,8 @@
           <w:szCs w:val="36"/>
         </w:rPr>
       </w:pPr>
+      <w:bookmarkStart w:id="0" w:name="_GoBack"/>
+      <w:bookmarkEnd w:id="0"/>
       <w:r>
         <w:rPr>
           <w:sz w:val="36"/>
@@ -1814,8 +1816,8 @@
       <w:pPr>
         <w:pStyle w:val="Heading1"/>
       </w:pPr>
-      <w:bookmarkStart w:id="0" w:name="_bldudi4loio1"/>
-      <w:bookmarkEnd w:id="0"/>
+      <w:bookmarkStart w:id="1" w:name="_bldudi4loio1"/>
+      <w:bookmarkEnd w:id="1"/>
       <w:r>
         <w:t>Results</w:t>
       </w:r>
@@ -1828,8 +1830,8 @@
           <w:szCs w:val="24"/>
         </w:rPr>
       </w:pPr>
-      <w:bookmarkStart w:id="1" w:name="_ywyp85cvwlt5"/>
-      <w:bookmarkEnd w:id="1"/>
+      <w:bookmarkStart w:id="2" w:name="_ywyp85cvwlt5"/>
+      <w:bookmarkEnd w:id="2"/>
       <w:r>
         <w:rPr>
           <w:color w:val="222222"/>
@@ -2063,35 +2065,69 @@
         <w:rPr>
           <w:szCs w:val="24"/>
         </w:rPr>
-        <w:t xml:space="preserve"> (p&lt;0.001, </w:t>
-      </w:r>
-      <w:commentRangeStart w:id="2"/>
-      <w:commentRangeStart w:id="3"/>
+        <w:t xml:space="preserve"> (</w:t>
+      </w:r>
+      <w:proofErr w:type="gramStart"/>
       <w:r>
         <w:rPr>
           <w:szCs w:val="24"/>
         </w:rPr>
         <w:t>F</w:t>
       </w:r>
-      <w:commentRangeEnd w:id="2"/>
-      <w:r>
-        <w:rPr>
-          <w:rStyle w:val="CommentReference"/>
-        </w:rPr>
-        <w:commentReference w:id="2"/>
-      </w:r>
-      <w:commentRangeEnd w:id="3"/>
-      <w:r>
-        <w:rPr>
-          <w:rStyle w:val="CommentReference"/>
-        </w:rPr>
-        <w:commentReference w:id="3"/>
-      </w:r>
-      <w:r>
-        <w:rPr>
-          <w:szCs w:val="24"/>
-        </w:rPr>
-        <w:t>=124.058)</w:t>
+      <w:r>
+        <w:rPr>
+          <w:szCs w:val="24"/>
+        </w:rPr>
+        <w:t>(</w:t>
+      </w:r>
+      <w:proofErr w:type="gramEnd"/>
+      <w:r>
+        <w:rPr>
+          <w:szCs w:val="24"/>
+        </w:rPr>
+        <w:t>3)</w:t>
+      </w:r>
+      <w:r>
+        <w:rPr>
+          <w:szCs w:val="24"/>
+        </w:rPr>
+        <w:t>=</w:t>
+      </w:r>
+      <w:r>
+        <w:rPr>
+          <w:szCs w:val="24"/>
+        </w:rPr>
+        <w:t>65</w:t>
+      </w:r>
+      <w:r>
+        <w:rPr>
+          <w:szCs w:val="24"/>
+        </w:rPr>
+        <w:t>.</w:t>
+      </w:r>
+      <w:r>
+        <w:rPr>
+          <w:szCs w:val="24"/>
+        </w:rPr>
+        <w:t xml:space="preserve">797, </w:t>
+      </w:r>
+      <w:r>
+        <w:rPr>
+          <w:szCs w:val="24"/>
+        </w:rPr>
+        <w:t>p&lt;0.001</w:t>
+      </w:r>
+      <w:r>
+        <w:rPr>
+          <w:szCs w:val="24"/>
+        </w:rPr>
+        <w:t>, main effect</w:t>
+      </w:r>
+      <w:r>
+        <w:rPr>
+          <w:szCs w:val="24"/>
+        </w:rPr>
+        <w:t>)</w:t>
       </w:r>
       <w:r>
         <w:rPr>
@@ -2181,7 +2217,7 @@
         <w:rPr>
           <w:szCs w:val="24"/>
         </w:rPr>
-        <w:t xml:space="preserve"> to categorize the sub-categories. The calculated accuracy here is the ratio of correct responses within each of these familiar sub-categories. The results show a gradual increase in accuracy as a function of phase coherence and familiarity (Figure 1D, p&lt;0.001, F=188.708, two-way ANOVA. Bonferroni corrected p</w:t>
+        <w:t xml:space="preserve"> to categorize the sub-categories. The calculated accuracy here is the ratio of correct responses within each of these familiar sub-categories. The results show a gradual increase in accuracy as a function of phase coherence and familiarity (Figure 1D, two-way ANOVA. Bonferroni corrected p</w:t>
       </w:r>
       <w:r>
         <w:rPr>
@@ -2193,29 +2229,127 @@
         <w:rPr>
           <w:szCs w:val="24"/>
         </w:rPr>
-        <w:t xml:space="preserve">value, factors: coherence level and face </w:t>
-      </w:r>
-      <w:commentRangeStart w:id="4"/>
-      <w:commentRangeStart w:id="5"/>
-      <w:r>
-        <w:rPr>
-          <w:szCs w:val="24"/>
-        </w:rPr>
-        <w:t>category</w:t>
-      </w:r>
-      <w:commentRangeEnd w:id="4"/>
-      <w:r>
-        <w:rPr>
-          <w:rStyle w:val="CommentReference"/>
-        </w:rPr>
-        <w:commentReference w:id="4"/>
-      </w:r>
-      <w:commentRangeEnd w:id="5"/>
-      <w:r>
-        <w:rPr>
-          <w:rStyle w:val="CommentReference"/>
-        </w:rPr>
-        <w:commentReference w:id="5"/>
+        <w:t>value, factors: coherence level and face category</w:t>
+      </w:r>
+      <w:r>
+        <w:rPr>
+          <w:szCs w:val="24"/>
+        </w:rPr>
+        <w:t xml:space="preserve">. Face category main effect: </w:t>
+      </w:r>
+      <w:r>
+        <w:rPr>
+          <w:szCs w:val="24"/>
+        </w:rPr>
+        <w:t>F</w:t>
+      </w:r>
+      <w:r>
+        <w:rPr>
+          <w:szCs w:val="24"/>
+        </w:rPr>
+        <w:t>(2)</w:t>
+      </w:r>
+      <w:r>
+        <w:rPr>
+          <w:szCs w:val="24"/>
+        </w:rPr>
+        <w:t>=188.708</w:t>
+      </w:r>
+      <w:r>
+        <w:rPr>
+          <w:szCs w:val="24"/>
+        </w:rPr>
+        <w:t xml:space="preserve">, </w:t>
+      </w:r>
+      <w:r>
+        <w:rPr>
+          <w:szCs w:val="24"/>
+        </w:rPr>
+        <w:t>p&lt;0.001</w:t>
+      </w:r>
+      <w:r>
+        <w:rPr>
+          <w:szCs w:val="24"/>
+        </w:rPr>
+        <w:t xml:space="preserve">, coherence main effect: </w:t>
+      </w:r>
+      <w:r>
+        <w:rPr>
+          <w:szCs w:val="24"/>
+        </w:rPr>
+        <w:t>F(</w:t>
+      </w:r>
+      <w:r>
+        <w:rPr>
+          <w:szCs w:val="24"/>
+        </w:rPr>
+        <w:t>3</w:t>
+      </w:r>
+      <w:r>
+        <w:rPr>
+          <w:szCs w:val="24"/>
+        </w:rPr>
+        <w:t>)=</w:t>
+      </w:r>
+      <w:r>
+        <w:rPr>
+          <w:szCs w:val="24"/>
+        </w:rPr>
+        <w:t xml:space="preserve"> </w:t>
+      </w:r>
+      <w:r>
+        <w:rPr>
+          <w:szCs w:val="24"/>
+        </w:rPr>
+        <w:t>188.708, p&lt;0.001</w:t>
+      </w:r>
+      <w:r>
+        <w:rPr>
+          <w:szCs w:val="24"/>
+        </w:rPr>
+        <w:t xml:space="preserve">, and interaction: </w:t>
+      </w:r>
+      <w:r>
+        <w:rPr>
+          <w:szCs w:val="24"/>
+        </w:rPr>
+        <w:t>F(</w:t>
+      </w:r>
+      <w:r>
+        <w:rPr>
+          <w:szCs w:val="24"/>
+        </w:rPr>
+        <w:t>6</w:t>
+      </w:r>
+      <w:r>
+        <w:rPr>
+          <w:szCs w:val="24"/>
+        </w:rPr>
+        <w:t>)=</w:t>
+      </w:r>
+      <w:r>
+        <w:rPr>
+          <w:szCs w:val="24"/>
+        </w:rPr>
+        <w:t>12</w:t>
+      </w:r>
+      <w:r>
+        <w:rPr>
+          <w:szCs w:val="24"/>
+        </w:rPr>
+        <w:t>.</w:t>
+      </w:r>
+      <w:r>
+        <w:rPr>
+          <w:szCs w:val="24"/>
+        </w:rPr>
+        <w:t>979</w:t>
+      </w:r>
+      <w:r>
+        <w:rPr>
+          <w:szCs w:val="24"/>
+        </w:rPr>
+        <w:t>, p&lt;0.001</w:t>
       </w:r>
       <w:r>
         <w:rPr>
@@ -2257,27 +2391,7 @@
         <w:rPr>
           <w:szCs w:val="24"/>
         </w:rPr>
-        <w:t xml:space="preserve"> in categorizing their own (self), then personally familiar, and finally famous (or visually familiar) </w:t>
-      </w:r>
-      <w:commentRangeStart w:id="6"/>
-      <w:r>
-        <w:rPr>
-          <w:szCs w:val="24"/>
-        </w:rPr>
-        <w:t>faces</w:t>
-      </w:r>
-      <w:commentRangeEnd w:id="6"/>
-      <w:r>
-        <w:rPr>
-          <w:rStyle w:val="CommentReference"/>
-        </w:rPr>
-        <w:commentReference w:id="6"/>
-      </w:r>
-      <w:r>
-        <w:rPr>
-          <w:szCs w:val="24"/>
-        </w:rPr>
-        <w:t>. The reaction time analysis also showed a similar pattern where participants were fastest to categorize self faces</w:t>
+        <w:t xml:space="preserve"> in categorizing their own (self), then personally familiar, and finally famous (or visually familiar) faces. The reaction time analysis also showed a similar pattern where participants were fastest to categorize self faces</w:t>
       </w:r>
       <w:r>
         <w:rPr>
@@ -2301,61 +2415,117 @@
         <w:rPr>
           <w:szCs w:val="24"/>
         </w:rPr>
-        <w:t xml:space="preserve">n personally </w:t>
-      </w:r>
-      <w:commentRangeStart w:id="7"/>
-      <w:r>
-        <w:rPr>
-          <w:szCs w:val="24"/>
-        </w:rPr>
-        <w:t xml:space="preserve">familiar and famous </w:t>
-      </w:r>
-      <w:commentRangeEnd w:id="7"/>
-      <w:r>
-        <w:rPr>
-          <w:rStyle w:val="CommentReference"/>
-        </w:rPr>
-        <w:commentReference w:id="7"/>
-      </w:r>
-      <w:r>
-        <w:rPr>
-          <w:szCs w:val="24"/>
-        </w:rPr>
-        <w:t>faces (Figure 1E, p&lt;0.001, F=174.063, two-way ANOVA. Bonferroni corrected p</w:t>
-      </w:r>
-      <w:r>
-        <w:rPr>
-          <w:szCs w:val="24"/>
-        </w:rPr>
-        <w:t>-</w:t>
-      </w:r>
-      <w:r>
-        <w:rPr>
-          <w:szCs w:val="24"/>
-        </w:rPr>
-        <w:t xml:space="preserve">value, factors: coherence level and face </w:t>
-      </w:r>
-      <w:commentRangeStart w:id="8"/>
-      <w:commentRangeStart w:id="9"/>
-      <w:r>
-        <w:rPr>
-          <w:szCs w:val="24"/>
-        </w:rPr>
-        <w:t>category</w:t>
-      </w:r>
-      <w:commentRangeEnd w:id="8"/>
-      <w:r>
-        <w:rPr>
-          <w:rStyle w:val="CommentReference"/>
-        </w:rPr>
-        <w:commentReference w:id="8"/>
-      </w:r>
-      <w:commentRangeEnd w:id="9"/>
-      <w:r>
-        <w:rPr>
-          <w:rStyle w:val="CommentReference"/>
-        </w:rPr>
-        <w:commentReference w:id="9"/>
+        <w:t xml:space="preserve">n personally familiar and famous faces (Figure 1E, </w:t>
+      </w:r>
+      <w:r>
+        <w:rPr>
+          <w:szCs w:val="24"/>
+        </w:rPr>
+        <w:t>two-way ANOVA. Bonferroni corrected p-value, factors: coherence level and face category</w:t>
+      </w:r>
+      <w:r>
+        <w:rPr>
+          <w:szCs w:val="24"/>
+        </w:rPr>
+        <w:t>. F</w:t>
+      </w:r>
+      <w:r>
+        <w:rPr>
+          <w:szCs w:val="24"/>
+        </w:rPr>
+        <w:t xml:space="preserve">ace category main effect: </w:t>
+      </w:r>
+      <w:proofErr w:type="gramStart"/>
+      <w:r>
+        <w:rPr>
+          <w:szCs w:val="24"/>
+        </w:rPr>
+        <w:t>F(</w:t>
+      </w:r>
+      <w:proofErr w:type="gramEnd"/>
+      <w:r>
+        <w:rPr>
+          <w:szCs w:val="24"/>
+        </w:rPr>
+        <w:t>2)=</w:t>
+      </w:r>
+      <w:r>
+        <w:rPr>
+          <w:szCs w:val="24"/>
+        </w:rPr>
+        <w:t>174</w:t>
+      </w:r>
+      <w:r>
+        <w:rPr>
+          <w:szCs w:val="24"/>
+        </w:rPr>
+        <w:t>.0</w:t>
+      </w:r>
+      <w:r>
+        <w:rPr>
+          <w:szCs w:val="24"/>
+        </w:rPr>
+        <w:t>63</w:t>
+      </w:r>
+      <w:r>
+        <w:rPr>
+          <w:szCs w:val="24"/>
+        </w:rPr>
+        <w:t>, p&lt;0.001, coherence main effect: F(3)=</w:t>
+      </w:r>
+      <w:r>
+        <w:rPr>
+          <w:szCs w:val="24"/>
+        </w:rPr>
+        <w:t xml:space="preserve"> </w:t>
+      </w:r>
+      <w:r>
+        <w:rPr>
+          <w:szCs w:val="24"/>
+        </w:rPr>
+        <w:t>104</w:t>
+      </w:r>
+      <w:r>
+        <w:rPr>
+          <w:szCs w:val="24"/>
+        </w:rPr>
+        <w:t>.</w:t>
+      </w:r>
+      <w:r>
+        <w:rPr>
+          <w:szCs w:val="24"/>
+        </w:rPr>
+        <w:t>861</w:t>
+      </w:r>
+      <w:r>
+        <w:rPr>
+          <w:szCs w:val="24"/>
+        </w:rPr>
+        <w:t>, p&lt;0.001, and interaction: F(6)=1</w:t>
+      </w:r>
+      <w:r>
+        <w:rPr>
+          <w:szCs w:val="24"/>
+        </w:rPr>
+        <w:t>7</w:t>
+      </w:r>
+      <w:r>
+        <w:rPr>
+          <w:szCs w:val="24"/>
+        </w:rPr>
+        <w:t>.</w:t>
+      </w:r>
+      <w:r>
+        <w:rPr>
+          <w:szCs w:val="24"/>
+        </w:rPr>
+        <w:t>051</w:t>
+      </w:r>
+      <w:r>
+        <w:rPr>
+          <w:szCs w:val="24"/>
+        </w:rPr>
+        <w:t>, p&lt;0.001</w:t>
       </w:r>
       <w:r>
         <w:rPr>
@@ -2401,7 +2571,7 @@
                     </pic:cNvPicPr>
                   </pic:nvPicPr>
                   <pic:blipFill>
-                    <a:blip r:embed="rId11">
+                    <a:blip r:embed="rId8">
                       <a:extLst>
                         <a:ext uri="{28A0092B-C50C-407E-A947-70E740481C1C}">
                           <a14:useLocalDpi xmlns:a14="http://schemas.microsoft.com/office/drawing/2010/main" val="0"/>
@@ -2822,7 +2992,7 @@
                     </pic:cNvPicPr>
                   </pic:nvPicPr>
                   <pic:blipFill>
-                    <a:blip r:embed="rId12">
+                    <a:blip r:embed="rId9">
                       <a:extLst>
                         <a:ext uri="{28A0092B-C50C-407E-A947-70E740481C1C}">
                           <a14:useLocalDpi xmlns:a14="http://schemas.microsoft.com/office/drawing/2010/main" val="0"/>
@@ -2964,8 +3134,8 @@
       <w:pPr>
         <w:pStyle w:val="Heading2"/>
       </w:pPr>
-      <w:bookmarkStart w:id="10" w:name="_kvwk1mp4tcqm"/>
-      <w:bookmarkEnd w:id="10"/>
+      <w:bookmarkStart w:id="3" w:name="_kvwk1mp4tcqm"/>
+      <w:bookmarkEnd w:id="3"/>
       <w:r>
         <w:lastRenderedPageBreak/>
         <w:t xml:space="preserve">Dynamics of neural representation and evidence accumulation for different face familiarity levels </w:t>
@@ -3616,7 +3786,7 @@
                     </pic:cNvPicPr>
                   </pic:nvPicPr>
                   <pic:blipFill>
-                    <a:blip r:embed="rId13">
+                    <a:blip r:embed="rId10">
                       <a:extLst>
                         <a:ext uri="{28A0092B-C50C-407E-A947-70E740481C1C}">
                           <a14:useLocalDpi xmlns:a14="http://schemas.microsoft.com/office/drawing/2010/main" val="0"/>
@@ -4449,7 +4619,7 @@
                     </pic:cNvPicPr>
                   </pic:nvPicPr>
                   <pic:blipFill>
-                    <a:blip r:embed="rId14">
+                    <a:blip r:embed="rId11">
                       <a:extLst>
                         <a:ext uri="{28A0092B-C50C-407E-A947-70E740481C1C}">
                           <a14:useLocalDpi xmlns:a14="http://schemas.microsoft.com/office/drawing/2010/main" val="0"/>
@@ -4678,8 +4848,8 @@
         </w:rPr>
         <w:tab/>
       </w:r>
-      <w:bookmarkStart w:id="11" w:name="_syng2k8uvbo5"/>
-      <w:bookmarkEnd w:id="11"/>
+      <w:bookmarkStart w:id="4" w:name="_syng2k8uvbo5"/>
+      <w:bookmarkEnd w:id="4"/>
     </w:p>
     <w:p>
       <w:pPr>
@@ -4921,7 +5091,7 @@
                     </pic:cNvPicPr>
                   </pic:nvPicPr>
                   <pic:blipFill>
-                    <a:blip r:embed="rId15">
+                    <a:blip r:embed="rId12">
                       <a:extLst>
                         <a:ext uri="{28A0092B-C50C-407E-A947-70E740481C1C}">
                           <a14:useLocalDpi xmlns:a14="http://schemas.microsoft.com/office/drawing/2010/main" val="0"/>
@@ -6006,7 +6176,7 @@
                     </pic:cNvPicPr>
                   </pic:nvPicPr>
                   <pic:blipFill>
-                    <a:blip r:embed="rId16">
+                    <a:blip r:embed="rId13">
                       <a:extLst>
                         <a:ext uri="{28A0092B-C50C-407E-A947-70E740481C1C}">
                           <a14:useLocalDpi xmlns:a14="http://schemas.microsoft.com/office/drawing/2010/main" val="0"/>
@@ -6270,8 +6440,8 @@
       <w:pPr>
         <w:pStyle w:val="Heading1"/>
       </w:pPr>
-      <w:bookmarkStart w:id="12" w:name="_9eaywytfo5jt"/>
-      <w:bookmarkEnd w:id="12"/>
+      <w:bookmarkStart w:id="5" w:name="_9eaywytfo5jt"/>
+      <w:bookmarkEnd w:id="5"/>
       <w:r>
         <w:t>Discussion</w:t>
       </w:r>
@@ -8637,8 +8807,8 @@
       <w:pPr>
         <w:pStyle w:val="Heading1"/>
       </w:pPr>
-      <w:bookmarkStart w:id="13" w:name="_26ubr1x7qwqk"/>
-      <w:bookmarkEnd w:id="13"/>
+      <w:bookmarkStart w:id="6" w:name="_26ubr1x7qwqk"/>
+      <w:bookmarkEnd w:id="6"/>
       <w:r>
         <w:t>Materials and Methods</w:t>
       </w:r>
@@ -9365,8 +9535,8 @@
       <w:pPr>
         <w:pStyle w:val="Heading2"/>
       </w:pPr>
-      <w:bookmarkStart w:id="15" w:name="_7emfp6l5tnx6"/>
-      <w:bookmarkEnd w:id="15"/>
+      <w:bookmarkStart w:id="7" w:name="_7emfp6l5tnx6"/>
+      <w:bookmarkEnd w:id="7"/>
       <w:r>
         <w:t>Decoding (MVPA) analysis</w:t>
       </w:r>
@@ -9658,8 +9828,8 @@
       <w:pPr>
         <w:pStyle w:val="Heading2"/>
       </w:pPr>
-      <w:bookmarkStart w:id="16" w:name="_mivuw5sahh0b"/>
-      <w:bookmarkEnd w:id="16"/>
+      <w:bookmarkStart w:id="8" w:name="_mivuw5sahh0b"/>
+      <w:bookmarkEnd w:id="8"/>
       <w:r>
         <w:lastRenderedPageBreak/>
         <w:t>Brain-</w:t>
@@ -9743,8 +9913,8 @@
       <w:pPr>
         <w:pStyle w:val="Heading2"/>
       </w:pPr>
-      <w:bookmarkStart w:id="17" w:name="_plzipzyg4gmo"/>
-      <w:bookmarkEnd w:id="17"/>
+      <w:bookmarkStart w:id="9" w:name="_plzipzyg4gmo"/>
+      <w:bookmarkEnd w:id="9"/>
       <w:r>
         <w:t>Representational similarity analysis</w:t>
       </w:r>
@@ -10176,8 +10346,8 @@
       <w:pPr>
         <w:pStyle w:val="Heading2"/>
       </w:pPr>
-      <w:bookmarkStart w:id="18" w:name="_9l891nfw8ucg"/>
-      <w:bookmarkEnd w:id="18"/>
+      <w:bookmarkStart w:id="10" w:name="_9l891nfw8ucg"/>
+      <w:bookmarkEnd w:id="10"/>
       <w:r>
         <w:t>Information flow analysis</w:t>
       </w:r>
@@ -11339,8 +11509,8 @@
       <w:pPr>
         <w:pStyle w:val="Heading1"/>
       </w:pPr>
-      <w:bookmarkStart w:id="19" w:name="_z2yulc5wu8fw"/>
-      <w:bookmarkEnd w:id="19"/>
+      <w:bookmarkStart w:id="11" w:name="_z2yulc5wu8fw"/>
+      <w:bookmarkEnd w:id="11"/>
       <w:r>
         <w:t>References</w:t>
       </w:r>
@@ -12928,28 +13098,28 @@
       <w:r>
         <w:fldChar w:fldCharType="separate"/>
       </w:r>
-      <w:bookmarkStart w:id="20" w:name="Bookmark3"/>
+      <w:bookmarkStart w:id="12" w:name="Bookmark3"/>
       <w:r>
         <w:rPr>
           <w:szCs w:val="24"/>
         </w:rPr>
         <w:t>I</w:t>
       </w:r>
-      <w:bookmarkStart w:id="21" w:name="Bookmark31"/>
+      <w:bookmarkStart w:id="13" w:name="Bookmark31"/>
       <w:r>
         <w:rPr>
           <w:szCs w:val="24"/>
         </w:rPr>
         <w:t>d</w:t>
       </w:r>
-      <w:bookmarkStart w:id="22" w:name="Bookmark311"/>
+      <w:bookmarkStart w:id="14" w:name="Bookmark311"/>
       <w:r>
         <w:rPr>
           <w:szCs w:val="24"/>
         </w:rPr>
         <w:t>a</w:t>
       </w:r>
-      <w:bookmarkStart w:id="23" w:name="Bookmark211"/>
+      <w:bookmarkStart w:id="15" w:name="Bookmark211"/>
       <w:r>
         <w:rPr>
           <w:szCs w:val="24"/>
@@ -12997,1709 +13167,1709 @@
       <w:r>
         <w:fldChar w:fldCharType="end"/>
       </w:r>
+      <w:bookmarkEnd w:id="12"/>
+      <w:bookmarkEnd w:id="13"/>
+      <w:bookmarkEnd w:id="14"/>
+      <w:bookmarkEnd w:id="15"/>
+    </w:p>
+    <w:p>
+      <w:pPr>
+        <w:pStyle w:val="Bibliography"/>
+        <w:rPr>
+          <w:szCs w:val="24"/>
+        </w:rPr>
+      </w:pPr>
+      <w:r>
+        <w:rPr>
+          <w:szCs w:val="24"/>
+        </w:rPr>
+        <w:t>Karimi-</w:t>
+      </w:r>
+      <w:proofErr w:type="spellStart"/>
+      <w:r>
+        <w:rPr>
+          <w:szCs w:val="24"/>
+        </w:rPr>
+        <w:t>Rouzbahani</w:t>
+      </w:r>
+      <w:proofErr w:type="spellEnd"/>
+      <w:r>
+        <w:rPr>
+          <w:szCs w:val="24"/>
+        </w:rPr>
+        <w:t xml:space="preserve">, Hamid. 2018. </w:t>
+      </w:r>
+      <w:r>
+        <w:rPr>
+          <w:szCs w:val="24"/>
+        </w:rPr>
+        <w:t>"</w:t>
+      </w:r>
+      <w:r>
+        <w:rPr>
+          <w:szCs w:val="24"/>
+        </w:rPr>
+        <w:t>Three-Stage Processing of Category and Variation Information by Entangled Interactive Mechanisms of Peri-Occipital and Peri-Frontal Cortices.</w:t>
+      </w:r>
+      <w:r>
+        <w:rPr>
+          <w:szCs w:val="24"/>
+        </w:rPr>
+        <w:t>"</w:t>
+      </w:r>
+      <w:r>
+        <w:rPr>
+          <w:szCs w:val="24"/>
+        </w:rPr>
+        <w:t xml:space="preserve"> </w:t>
+      </w:r>
+      <w:r>
+        <w:rPr>
+          <w:i/>
+          <w:iCs/>
+          <w:szCs w:val="24"/>
+        </w:rPr>
+        <w:t>Scientific Reports</w:t>
+      </w:r>
+      <w:r>
+        <w:rPr>
+          <w:szCs w:val="24"/>
+        </w:rPr>
+        <w:t xml:space="preserve"> 8 (1): 12213.</w:t>
+      </w:r>
+    </w:p>
+    <w:p>
+      <w:pPr>
+        <w:pStyle w:val="Bibliography"/>
+        <w:rPr>
+          <w:szCs w:val="24"/>
+        </w:rPr>
+      </w:pPr>
+      <w:r>
+        <w:rPr>
+          <w:szCs w:val="24"/>
+        </w:rPr>
+        <w:t>Karimi-</w:t>
+      </w:r>
+      <w:proofErr w:type="spellStart"/>
+      <w:r>
+        <w:rPr>
+          <w:szCs w:val="24"/>
+        </w:rPr>
+        <w:t>Rouzbahani</w:t>
+      </w:r>
+      <w:proofErr w:type="spellEnd"/>
+      <w:r>
+        <w:rPr>
+          <w:szCs w:val="24"/>
+        </w:rPr>
+        <w:t xml:space="preserve">, Hamid, Ehsan </w:t>
+      </w:r>
+      <w:proofErr w:type="spellStart"/>
+      <w:r>
+        <w:rPr>
+          <w:szCs w:val="24"/>
+        </w:rPr>
+        <w:t>Vahab</w:t>
+      </w:r>
+      <w:proofErr w:type="spellEnd"/>
+      <w:r>
+        <w:rPr>
+          <w:szCs w:val="24"/>
+        </w:rPr>
+        <w:t xml:space="preserve">, Reza </w:t>
+      </w:r>
+      <w:proofErr w:type="spellStart"/>
+      <w:r>
+        <w:rPr>
+          <w:szCs w:val="24"/>
+        </w:rPr>
+        <w:t>Ebrahimpour</w:t>
+      </w:r>
+      <w:proofErr w:type="spellEnd"/>
+      <w:r>
+        <w:rPr>
+          <w:szCs w:val="24"/>
+        </w:rPr>
+        <w:t xml:space="preserve">, and Mohammad Bagher </w:t>
+      </w:r>
+      <w:proofErr w:type="spellStart"/>
+      <w:r>
+        <w:rPr>
+          <w:szCs w:val="24"/>
+        </w:rPr>
+        <w:t>Menhaj</w:t>
+      </w:r>
+      <w:proofErr w:type="spellEnd"/>
+      <w:r>
+        <w:rPr>
+          <w:szCs w:val="24"/>
+        </w:rPr>
+        <w:t xml:space="preserve">. 2019. </w:t>
+      </w:r>
+      <w:r>
+        <w:rPr>
+          <w:szCs w:val="24"/>
+        </w:rPr>
+        <w:t>"</w:t>
+      </w:r>
+      <w:r>
+        <w:rPr>
+          <w:szCs w:val="24"/>
+        </w:rPr>
+        <w:t>Spatiotemporal Analysis of Category and Target-Related Information Processing in the Brain during Object Detection.</w:t>
+      </w:r>
+      <w:r>
+        <w:rPr>
+          <w:szCs w:val="24"/>
+        </w:rPr>
+        <w:t>"</w:t>
+      </w:r>
+      <w:r>
+        <w:rPr>
+          <w:szCs w:val="24"/>
+        </w:rPr>
+        <w:t xml:space="preserve"> </w:t>
+      </w:r>
+      <w:r>
+        <w:rPr>
+          <w:i/>
+          <w:iCs/>
+          <w:szCs w:val="24"/>
+        </w:rPr>
+        <w:t>Behavioral Brain Research</w:t>
+      </w:r>
+      <w:r>
+        <w:rPr>
+          <w:szCs w:val="24"/>
+        </w:rPr>
+        <w:t xml:space="preserve"> 362: 224–239.</w:t>
+      </w:r>
+    </w:p>
+    <w:p>
+      <w:pPr>
+        <w:pStyle w:val="Bibliography"/>
+        <w:rPr>
+          <w:szCs w:val="24"/>
+        </w:rPr>
+      </w:pPr>
+      <w:r>
+        <w:rPr>
+          <w:szCs w:val="24"/>
+        </w:rPr>
+        <w:t xml:space="preserve">Kaufmann, Jürgen M., Stefan R. </w:t>
+      </w:r>
+      <w:proofErr w:type="spellStart"/>
+      <w:r>
+        <w:rPr>
+          <w:szCs w:val="24"/>
+        </w:rPr>
+        <w:t>Schweinberger</w:t>
+      </w:r>
+      <w:proofErr w:type="spellEnd"/>
+      <w:r>
+        <w:rPr>
+          <w:szCs w:val="24"/>
+        </w:rPr>
+        <w:t xml:space="preserve">, and A. Mike Burton. 2009. </w:t>
+      </w:r>
+      <w:r>
+        <w:rPr>
+          <w:szCs w:val="24"/>
+        </w:rPr>
+        <w:t>"</w:t>
+      </w:r>
+      <w:r>
+        <w:rPr>
+          <w:szCs w:val="24"/>
+        </w:rPr>
+        <w:t xml:space="preserve">N250 ERP Correlates of the Acquisition of Face Representations across Different Images.” </w:t>
+      </w:r>
+      <w:r>
+        <w:rPr>
+          <w:i/>
+          <w:iCs/>
+          <w:szCs w:val="24"/>
+        </w:rPr>
+        <w:t>Journal of Cognitive Neuroscience</w:t>
+      </w:r>
+      <w:r>
+        <w:rPr>
+          <w:szCs w:val="24"/>
+        </w:rPr>
+        <w:t xml:space="preserve"> 21 (4): 625–641.</w:t>
+      </w:r>
+    </w:p>
+    <w:p>
+      <w:r>
+        <w:t xml:space="preserve">Kay, K.N. and </w:t>
+      </w:r>
+      <w:proofErr w:type="spellStart"/>
+      <w:r>
+        <w:t>Yeatman</w:t>
+      </w:r>
+      <w:proofErr w:type="spellEnd"/>
+      <w:r>
+        <w:t xml:space="preserve">, J.D., 2017. Bottom-up and top-down computations in word-and face-selective cortex. </w:t>
+      </w:r>
+      <w:proofErr w:type="spellStart"/>
+      <w:r>
+        <w:t>Elife</w:t>
+      </w:r>
+      <w:proofErr w:type="spellEnd"/>
+      <w:r>
+        <w:t>, 6, p.e22341.</w:t>
+      </w:r>
+    </w:p>
+    <w:p>
+      <w:pPr>
+        <w:pStyle w:val="Bibliography"/>
+        <w:rPr>
+          <w:szCs w:val="24"/>
+        </w:rPr>
+      </w:pPr>
+      <w:r>
+        <w:rPr>
+          <w:szCs w:val="24"/>
+        </w:rPr>
+        <w:lastRenderedPageBreak/>
+        <w:t xml:space="preserve">Kelly, Simon P., and Redmond G. O’Connell. 2013. “Internal and External Influences on the Rate of Sensory Evidence Accumulation in the Human Brain.” </w:t>
+      </w:r>
+      <w:r>
+        <w:rPr>
+          <w:i/>
+          <w:iCs/>
+          <w:szCs w:val="24"/>
+        </w:rPr>
+        <w:t>Journal of Neuroscience</w:t>
+      </w:r>
+      <w:r>
+        <w:rPr>
+          <w:szCs w:val="24"/>
+        </w:rPr>
+        <w:t xml:space="preserve"> 33 (50): 19434–19441.</w:t>
+      </w:r>
+    </w:p>
+    <w:p>
+      <w:pPr>
+        <w:pStyle w:val="Bibliography"/>
+        <w:rPr>
+          <w:szCs w:val="24"/>
+        </w:rPr>
+      </w:pPr>
+      <w:proofErr w:type="spellStart"/>
+      <w:r>
+        <w:rPr>
+          <w:szCs w:val="24"/>
+        </w:rPr>
+        <w:t>Kietzmann</w:t>
+      </w:r>
+      <w:proofErr w:type="spellEnd"/>
+      <w:r>
+        <w:rPr>
+          <w:szCs w:val="24"/>
+        </w:rPr>
+        <w:t xml:space="preserve">, Tim C., Courtney J. </w:t>
+      </w:r>
+      <w:proofErr w:type="spellStart"/>
+      <w:r>
+        <w:rPr>
+          <w:szCs w:val="24"/>
+        </w:rPr>
+        <w:t>Spoerer</w:t>
+      </w:r>
+      <w:proofErr w:type="spellEnd"/>
+      <w:r>
+        <w:rPr>
+          <w:szCs w:val="24"/>
+        </w:rPr>
+        <w:t xml:space="preserve">, Lynn </w:t>
+      </w:r>
+      <w:proofErr w:type="spellStart"/>
+      <w:r>
+        <w:rPr>
+          <w:szCs w:val="24"/>
+        </w:rPr>
+        <w:t>Sörensen</w:t>
+      </w:r>
+      <w:proofErr w:type="spellEnd"/>
+      <w:r>
+        <w:rPr>
+          <w:szCs w:val="24"/>
+        </w:rPr>
+        <w:t xml:space="preserve">, Radoslaw M. </w:t>
+      </w:r>
+      <w:proofErr w:type="spellStart"/>
+      <w:r>
+        <w:rPr>
+          <w:szCs w:val="24"/>
+        </w:rPr>
+        <w:t>Cichy</w:t>
+      </w:r>
+      <w:proofErr w:type="spellEnd"/>
+      <w:r>
+        <w:rPr>
+          <w:szCs w:val="24"/>
+        </w:rPr>
+        <w:t xml:space="preserve">, Olaf Hauk, and Nikolaus </w:t>
+      </w:r>
+      <w:proofErr w:type="spellStart"/>
+      <w:r>
+        <w:rPr>
+          <w:szCs w:val="24"/>
+        </w:rPr>
+        <w:t>Kriegeskorte</w:t>
+      </w:r>
+      <w:proofErr w:type="spellEnd"/>
+      <w:r>
+        <w:rPr>
+          <w:szCs w:val="24"/>
+        </w:rPr>
+        <w:t xml:space="preserve">. 2019 "Recurrence required to capture the dynamic computations of the human ventral visual stream." </w:t>
+      </w:r>
+      <w:r>
+        <w:rPr>
+          <w:i/>
+          <w:iCs/>
+          <w:szCs w:val="24"/>
+        </w:rPr>
+        <w:t>Proceedings of the National Academy of Sciences</w:t>
+      </w:r>
+      <w:r>
+        <w:rPr>
+          <w:szCs w:val="24"/>
+        </w:rPr>
+        <w:t xml:space="preserve"> 116 (43): E21854–E21863</w:t>
+      </w:r>
+    </w:p>
+    <w:p>
+      <w:pPr>
+        <w:pStyle w:val="Bibliography"/>
+        <w:rPr>
+          <w:szCs w:val="24"/>
+        </w:rPr>
+      </w:pPr>
+      <w:r>
+        <w:rPr>
+          <w:szCs w:val="24"/>
+        </w:rPr>
+        <w:t xml:space="preserve">Kramer, Robin S. S., Andrew W. Young, and A. Mike Burton. 2018. “Understanding Face Familiarity.” </w:t>
+      </w:r>
+      <w:r>
+        <w:rPr>
+          <w:i/>
+          <w:iCs/>
+          <w:szCs w:val="24"/>
+        </w:rPr>
+        <w:t>Cognition</w:t>
+      </w:r>
+      <w:r>
+        <w:rPr>
+          <w:szCs w:val="24"/>
+        </w:rPr>
+        <w:t xml:space="preserve"> 172 (March): 46–58. https://doi.org/10.1016/j.cognition.2017.12.005.</w:t>
+      </w:r>
+    </w:p>
+    <w:p>
+      <w:pPr>
+        <w:pStyle w:val="Bibliography"/>
+        <w:rPr>
+          <w:szCs w:val="24"/>
+        </w:rPr>
+      </w:pPr>
+      <w:proofErr w:type="spellStart"/>
+      <w:r>
+        <w:rPr>
+          <w:szCs w:val="24"/>
+        </w:rPr>
+        <w:t>Lamme</w:t>
+      </w:r>
+      <w:proofErr w:type="spellEnd"/>
+      <w:r>
+        <w:rPr>
+          <w:szCs w:val="24"/>
+        </w:rPr>
+        <w:t xml:space="preserve">, Victor AF, and Pieter R. </w:t>
+      </w:r>
+      <w:proofErr w:type="spellStart"/>
+      <w:r>
+        <w:rPr>
+          <w:szCs w:val="24"/>
+        </w:rPr>
+        <w:t>Roelfsema</w:t>
+      </w:r>
+      <w:proofErr w:type="spellEnd"/>
+      <w:r>
+        <w:rPr>
+          <w:szCs w:val="24"/>
+        </w:rPr>
+        <w:t xml:space="preserve">. 2000. “The Distinct Modes of Vision Offered by Feedforward and Recurrent Processing.” </w:t>
+      </w:r>
+      <w:r>
+        <w:rPr>
+          <w:i/>
+          <w:iCs/>
+          <w:szCs w:val="24"/>
+        </w:rPr>
+        <w:t>Trends in Neurosciences</w:t>
+      </w:r>
+      <w:r>
+        <w:rPr>
+          <w:szCs w:val="24"/>
+        </w:rPr>
+        <w:t xml:space="preserve"> 23 (11): 571–579.</w:t>
+      </w:r>
+    </w:p>
+    <w:p>
+      <w:proofErr w:type="spellStart"/>
+      <w:r>
+        <w:t>Lamme</w:t>
+      </w:r>
+      <w:proofErr w:type="spellEnd"/>
+      <w:r>
+        <w:t xml:space="preserve">, V.A., </w:t>
+      </w:r>
+      <w:proofErr w:type="spellStart"/>
+      <w:r>
+        <w:t>Zipser</w:t>
+      </w:r>
+      <w:proofErr w:type="spellEnd"/>
+      <w:r>
+        <w:t xml:space="preserve">, K. and </w:t>
+      </w:r>
+      <w:proofErr w:type="spellStart"/>
+      <w:r>
+        <w:t>Spekreijse</w:t>
+      </w:r>
+      <w:proofErr w:type="spellEnd"/>
+      <w:r>
+        <w:t>, H., 2002. Masking interrupts figure-ground signals in V1. Journal of cognitive neuroscience, 14(7), pp.1044-1053.</w:t>
+      </w:r>
+    </w:p>
+    <w:p>
+      <w:pPr>
+        <w:pStyle w:val="Bibliography"/>
+        <w:rPr>
+          <w:szCs w:val="24"/>
+        </w:rPr>
+      </w:pPr>
+      <w:proofErr w:type="spellStart"/>
+      <w:r>
+        <w:rPr>
+          <w:szCs w:val="24"/>
+        </w:rPr>
+        <w:t>Landi</w:t>
+      </w:r>
+      <w:proofErr w:type="spellEnd"/>
+      <w:r>
+        <w:rPr>
+          <w:szCs w:val="24"/>
+        </w:rPr>
+        <w:t xml:space="preserve">, Sofia M., and </w:t>
+      </w:r>
+      <w:proofErr w:type="spellStart"/>
+      <w:r>
+        <w:rPr>
+          <w:szCs w:val="24"/>
+        </w:rPr>
+        <w:t>Winrich</w:t>
+      </w:r>
+      <w:proofErr w:type="spellEnd"/>
+      <w:r>
+        <w:rPr>
+          <w:szCs w:val="24"/>
+        </w:rPr>
+        <w:t xml:space="preserve"> A. </w:t>
+      </w:r>
+      <w:proofErr w:type="spellStart"/>
+      <w:r>
+        <w:rPr>
+          <w:szCs w:val="24"/>
+        </w:rPr>
+        <w:t>Freiwald</w:t>
+      </w:r>
+      <w:proofErr w:type="spellEnd"/>
+      <w:r>
+        <w:rPr>
+          <w:szCs w:val="24"/>
+        </w:rPr>
+        <w:t xml:space="preserve">. 2017. “Two Areas for Familiar Face Recognition in the Primate Brain.” </w:t>
+      </w:r>
+      <w:r>
+        <w:rPr>
+          <w:i/>
+          <w:iCs/>
+          <w:szCs w:val="24"/>
+        </w:rPr>
+        <w:t>Science</w:t>
+      </w:r>
+      <w:r>
+        <w:rPr>
+          <w:szCs w:val="24"/>
+        </w:rPr>
+        <w:t xml:space="preserve"> 357 (6351): 591–595.</w:t>
+      </w:r>
+    </w:p>
+    <w:p>
+      <w:r>
+        <w:t xml:space="preserve">Lee, Tai Sing, and David Mumford. 2003. “Hierarchical Bayesian inference in the visual cortex.” JOSA A 20 (7): 1434-1448. </w:t>
+      </w:r>
+    </w:p>
+    <w:p>
+      <w:pPr>
+        <w:pStyle w:val="Bibliography"/>
+        <w:rPr>
+          <w:szCs w:val="24"/>
+        </w:rPr>
+      </w:pPr>
+      <w:proofErr w:type="spellStart"/>
+      <w:r>
+        <w:rPr>
+          <w:szCs w:val="24"/>
+        </w:rPr>
+        <w:t>Leibenluft</w:t>
+      </w:r>
+      <w:proofErr w:type="spellEnd"/>
+      <w:r>
+        <w:rPr>
+          <w:szCs w:val="24"/>
+        </w:rPr>
+        <w:t xml:space="preserve">, Ellen, M. Ida </w:t>
+      </w:r>
+      <w:proofErr w:type="spellStart"/>
+      <w:r>
+        <w:rPr>
+          <w:szCs w:val="24"/>
+        </w:rPr>
+        <w:t>Gobbini</w:t>
+      </w:r>
+      <w:proofErr w:type="spellEnd"/>
+      <w:r>
+        <w:rPr>
+          <w:szCs w:val="24"/>
+        </w:rPr>
+        <w:t xml:space="preserve">, Tara Harrison, and James V. </w:t>
+      </w:r>
+      <w:proofErr w:type="spellStart"/>
+      <w:r>
+        <w:rPr>
+          <w:szCs w:val="24"/>
+        </w:rPr>
+        <w:t>Haxby</w:t>
+      </w:r>
+      <w:proofErr w:type="spellEnd"/>
+      <w:r>
+        <w:rPr>
+          <w:szCs w:val="24"/>
+        </w:rPr>
+        <w:t xml:space="preserve">. 2004. “Mothers’ Neural Activation in Response to Pictures of Their Children and Other Children.” </w:t>
+      </w:r>
+      <w:r>
+        <w:rPr>
+          <w:i/>
+          <w:iCs/>
+          <w:szCs w:val="24"/>
+        </w:rPr>
+        <w:t>Biological Psychiatry</w:t>
+      </w:r>
+      <w:r>
+        <w:rPr>
+          <w:szCs w:val="24"/>
+        </w:rPr>
+        <w:t xml:space="preserve"> 56 (4): 225–232.</w:t>
+      </w:r>
+    </w:p>
+    <w:p>
+      <w:pPr>
+        <w:pStyle w:val="Bibliography"/>
+      </w:pPr>
+      <w:r>
+        <w:fldChar w:fldCharType="begin"/>
+      </w:r>
+      <w:r>
+        <w:instrText xml:space="preserve"> ADDIN ZOTERO_BIBL {"uncited":[],"omitted":[],"custom":[]} CSL_BIBLIOGRAPHY </w:instrText>
+      </w:r>
+      <w:r>
+        <w:fldChar w:fldCharType="separate"/>
+      </w:r>
+      <w:bookmarkStart w:id="16" w:name="Bookmark4"/>
+      <w:r>
+        <w:rPr>
+          <w:szCs w:val="24"/>
+        </w:rPr>
+        <w:t>Mo</w:t>
+      </w:r>
+      <w:bookmarkStart w:id="17" w:name="Bookmark41"/>
+      <w:r>
+        <w:rPr>
+          <w:szCs w:val="24"/>
+        </w:rPr>
+        <w:t>g</w:t>
+      </w:r>
+      <w:bookmarkStart w:id="18" w:name="Bookmark3111"/>
+      <w:r>
+        <w:rPr>
+          <w:szCs w:val="24"/>
+        </w:rPr>
+        <w:t xml:space="preserve">non, Andrea, Jorge Jovicich, Lorenzo Bruzzone, and Marco Buiatti. 2011. “ADJUST: An Automatic EEG Artifact Detector Based on the Joint Use of Spatial and Temporal Features: Automatic Spatio-Temporal EEG Artifact Detection.” </w:t>
+      </w:r>
+      <w:r>
+        <w:rPr>
+          <w:i/>
+          <w:iCs/>
+          <w:szCs w:val="24"/>
+        </w:rPr>
+        <w:t>Psychophysiology</w:t>
+      </w:r>
+      <w:r>
+        <w:rPr>
+          <w:szCs w:val="24"/>
+        </w:rPr>
+        <w:t xml:space="preserve"> 48 (2): 229–40.</w:t>
+      </w:r>
+      <w:r>
+        <w:fldChar w:fldCharType="end"/>
+      </w:r>
+      <w:bookmarkEnd w:id="16"/>
+      <w:bookmarkEnd w:id="17"/>
+      <w:bookmarkEnd w:id="18"/>
+    </w:p>
+    <w:p>
+      <w:proofErr w:type="spellStart"/>
+      <w:r>
+        <w:lastRenderedPageBreak/>
+        <w:t>Mohsenzadeh</w:t>
+      </w:r>
+      <w:proofErr w:type="spellEnd"/>
+      <w:r>
+        <w:t xml:space="preserve">, </w:t>
+      </w:r>
+      <w:proofErr w:type="spellStart"/>
+      <w:r>
+        <w:t>Yalda</w:t>
+      </w:r>
+      <w:proofErr w:type="spellEnd"/>
+      <w:r>
+        <w:t xml:space="preserve">, Sheng Qin, Radoslaw M. </w:t>
+      </w:r>
+      <w:proofErr w:type="spellStart"/>
+      <w:r>
+        <w:t>Cichy</w:t>
+      </w:r>
+      <w:proofErr w:type="spellEnd"/>
+      <w:r>
+        <w:t xml:space="preserve">, and </w:t>
+      </w:r>
+      <w:proofErr w:type="spellStart"/>
+      <w:r>
+        <w:t>Dimitrios</w:t>
+      </w:r>
+      <w:proofErr w:type="spellEnd"/>
+      <w:r>
+        <w:t xml:space="preserve"> </w:t>
+      </w:r>
+      <w:proofErr w:type="spellStart"/>
+      <w:r>
+        <w:t>Pantazis</w:t>
+      </w:r>
+      <w:proofErr w:type="spellEnd"/>
+      <w:r>
+        <w:t>. 2018. "Ultra-Rapid serial visual presentation reveals dynamics of feed</w:t>
+      </w:r>
+      <w:r>
+        <w:t>-</w:t>
+      </w:r>
+      <w:r>
+        <w:t xml:space="preserve">forward and feedback processes in the ventral visual pathway." </w:t>
+      </w:r>
+      <w:proofErr w:type="spellStart"/>
+      <w:r>
+        <w:rPr>
+          <w:i/>
+          <w:iCs/>
+        </w:rPr>
+        <w:t>Elife</w:t>
+      </w:r>
+      <w:proofErr w:type="spellEnd"/>
+      <w:r>
+        <w:t xml:space="preserve"> 7: e36329.</w:t>
+      </w:r>
+    </w:p>
+    <w:p>
+      <w:pPr>
+        <w:pStyle w:val="Bibliography"/>
+        <w:rPr>
+          <w:szCs w:val="24"/>
+        </w:rPr>
+      </w:pPr>
+      <w:proofErr w:type="spellStart"/>
+      <w:r>
+        <w:rPr>
+          <w:szCs w:val="24"/>
+        </w:rPr>
+        <w:t>Nili</w:t>
+      </w:r>
+      <w:proofErr w:type="spellEnd"/>
+      <w:r>
+        <w:rPr>
+          <w:szCs w:val="24"/>
+        </w:rPr>
+        <w:t xml:space="preserve">, Hamed, Alessio Basti, Olaf Hauk, Laura Marzetti, and Richard Henson. </w:t>
+      </w:r>
+      <w:r>
+        <w:rPr>
+          <w:szCs w:val="24"/>
+        </w:rPr>
+        <w:t>2020. “</w:t>
+      </w:r>
+      <w:r>
+        <w:rPr>
+          <w:szCs w:val="24"/>
+        </w:rPr>
+        <w:t>Multivariate connectivity: a conceptual and mathematical review.</w:t>
+      </w:r>
+      <w:r>
+        <w:rPr>
+          <w:szCs w:val="24"/>
+        </w:rPr>
+        <w:t xml:space="preserve">” </w:t>
+      </w:r>
+      <w:r>
+        <w:rPr>
+          <w:szCs w:val="24"/>
+        </w:rPr>
+        <w:t>https://doi.org/10.31219/osf.io/2q9v4</w:t>
+      </w:r>
+    </w:p>
+    <w:p>
+      <w:pPr>
+        <w:pStyle w:val="Bibliography"/>
+        <w:rPr>
+          <w:szCs w:val="24"/>
+        </w:rPr>
+      </w:pPr>
+      <w:proofErr w:type="spellStart"/>
+      <w:r>
+        <w:rPr>
+          <w:szCs w:val="24"/>
+        </w:rPr>
+        <w:t>Pelli</w:t>
+      </w:r>
+      <w:proofErr w:type="spellEnd"/>
+      <w:r>
+        <w:rPr>
+          <w:szCs w:val="24"/>
+        </w:rPr>
+        <w:t xml:space="preserve">, Denis G. 1997. “The </w:t>
+      </w:r>
+      <w:proofErr w:type="spellStart"/>
+      <w:r>
+        <w:rPr>
+          <w:szCs w:val="24"/>
+        </w:rPr>
+        <w:t>VideoToolbox</w:t>
+      </w:r>
+      <w:proofErr w:type="spellEnd"/>
+      <w:r>
+        <w:rPr>
+          <w:szCs w:val="24"/>
+        </w:rPr>
+        <w:t xml:space="preserve"> Software for Visual Psychophysics: Transforming Numbers into Movies.” </w:t>
+      </w:r>
+      <w:r>
+        <w:rPr>
+          <w:i/>
+          <w:iCs/>
+          <w:szCs w:val="24"/>
+        </w:rPr>
+        <w:t>Spatial Vision</w:t>
+      </w:r>
+      <w:r>
+        <w:rPr>
+          <w:szCs w:val="24"/>
+        </w:rPr>
+        <w:t xml:space="preserve"> 10 (4): 437–442.</w:t>
+      </w:r>
+    </w:p>
+    <w:p>
+      <w:pPr>
+        <w:pStyle w:val="Bibliography"/>
+        <w:rPr>
+          <w:szCs w:val="24"/>
+        </w:rPr>
+      </w:pPr>
+      <w:proofErr w:type="spellStart"/>
+      <w:r>
+        <w:rPr>
+          <w:szCs w:val="24"/>
+        </w:rPr>
+        <w:t>Philiastides</w:t>
+      </w:r>
+      <w:proofErr w:type="spellEnd"/>
+      <w:r>
+        <w:rPr>
+          <w:szCs w:val="24"/>
+        </w:rPr>
+        <w:t xml:space="preserve">, </w:t>
+      </w:r>
+      <w:proofErr w:type="spellStart"/>
+      <w:r>
+        <w:rPr>
+          <w:szCs w:val="24"/>
+        </w:rPr>
+        <w:t>Marios</w:t>
+      </w:r>
+      <w:proofErr w:type="spellEnd"/>
+      <w:r>
+        <w:rPr>
+          <w:szCs w:val="24"/>
+        </w:rPr>
+        <w:t xml:space="preserve"> G., Roger Ratcliff, and Paul </w:t>
+      </w:r>
+      <w:proofErr w:type="spellStart"/>
+      <w:r>
+        <w:rPr>
+          <w:szCs w:val="24"/>
+        </w:rPr>
+        <w:t>Sajda</w:t>
+      </w:r>
+      <w:proofErr w:type="spellEnd"/>
+      <w:r>
+        <w:rPr>
+          <w:szCs w:val="24"/>
+        </w:rPr>
+        <w:t xml:space="preserve">. 2006. “Neural Representation of Task Difficulty and Decision Making during Perceptual Categorization: A Timing Diagram.” </w:t>
+      </w:r>
+      <w:r>
+        <w:rPr>
+          <w:i/>
+          <w:iCs/>
+          <w:szCs w:val="24"/>
+        </w:rPr>
+        <w:t>Journal of Neuroscience</w:t>
+      </w:r>
+      <w:r>
+        <w:rPr>
+          <w:szCs w:val="24"/>
+        </w:rPr>
+        <w:t xml:space="preserve"> 26 (35): 8965–8975.</w:t>
+      </w:r>
+    </w:p>
+    <w:p>
+      <w:pPr>
+        <w:pStyle w:val="Bibliography"/>
+        <w:rPr>
+          <w:szCs w:val="24"/>
+        </w:rPr>
+      </w:pPr>
+      <w:proofErr w:type="spellStart"/>
+      <w:r>
+        <w:rPr>
+          <w:szCs w:val="24"/>
+        </w:rPr>
+        <w:t>Philiastides</w:t>
+      </w:r>
+      <w:proofErr w:type="spellEnd"/>
+      <w:r>
+        <w:rPr>
+          <w:szCs w:val="24"/>
+        </w:rPr>
+        <w:t>,</w:t>
+      </w:r>
+      <w:r>
+        <w:rPr>
+          <w:szCs w:val="24"/>
+        </w:rPr>
+        <w:t xml:space="preserve"> </w:t>
+      </w:r>
+      <w:proofErr w:type="spellStart"/>
+      <w:r>
+        <w:rPr>
+          <w:szCs w:val="24"/>
+        </w:rPr>
+        <w:t>Marios</w:t>
+      </w:r>
+      <w:proofErr w:type="spellEnd"/>
+      <w:r>
+        <w:rPr>
+          <w:szCs w:val="24"/>
+        </w:rPr>
+        <w:t xml:space="preserve"> G., and Paul </w:t>
+      </w:r>
+      <w:proofErr w:type="spellStart"/>
+      <w:r>
+        <w:rPr>
+          <w:szCs w:val="24"/>
+        </w:rPr>
+        <w:t>Sajda</w:t>
+      </w:r>
+      <w:proofErr w:type="spellEnd"/>
+      <w:r>
+        <w:rPr>
+          <w:szCs w:val="24"/>
+        </w:rPr>
+        <w:t>. 2006</w:t>
+      </w:r>
+      <w:r>
+        <w:rPr>
+          <w:szCs w:val="24"/>
+        </w:rPr>
+        <w:t xml:space="preserve">. “Temporal Characterization of the Neural Correlates of Perceptual Decision Making in the Human Brain.” </w:t>
+      </w:r>
+      <w:r>
+        <w:rPr>
+          <w:i/>
+          <w:iCs/>
+          <w:szCs w:val="24"/>
+        </w:rPr>
+        <w:t>Cerebral Cortex</w:t>
+      </w:r>
+      <w:r>
+        <w:rPr>
+          <w:szCs w:val="24"/>
+        </w:rPr>
+        <w:t xml:space="preserve"> 16 (4): 509–518.</w:t>
+      </w:r>
+    </w:p>
+    <w:p>
+      <w:pPr>
+        <w:pStyle w:val="Bibliography"/>
+        <w:rPr>
+          <w:szCs w:val="24"/>
+        </w:rPr>
+      </w:pPr>
+      <w:proofErr w:type="spellStart"/>
+      <w:r>
+        <w:rPr>
+          <w:szCs w:val="24"/>
+        </w:rPr>
+        <w:t>Praß</w:t>
+      </w:r>
+      <w:proofErr w:type="spellEnd"/>
+      <w:r>
+        <w:rPr>
+          <w:szCs w:val="24"/>
+        </w:rPr>
+        <w:t xml:space="preserve">, Maren, Cathleen </w:t>
+      </w:r>
+      <w:proofErr w:type="spellStart"/>
+      <w:r>
+        <w:rPr>
+          <w:szCs w:val="24"/>
+        </w:rPr>
+        <w:t>Grimsen</w:t>
+      </w:r>
+      <w:proofErr w:type="spellEnd"/>
+      <w:r>
+        <w:rPr>
+          <w:szCs w:val="24"/>
+        </w:rPr>
+        <w:t xml:space="preserve">, Martina König, </w:t>
+      </w:r>
+      <w:r>
+        <w:rPr>
+          <w:szCs w:val="24"/>
+        </w:rPr>
+        <w:t xml:space="preserve">and Manfred </w:t>
+      </w:r>
+      <w:proofErr w:type="spellStart"/>
+      <w:r>
+        <w:rPr>
+          <w:szCs w:val="24"/>
+        </w:rPr>
+        <w:t>Fahle</w:t>
+      </w:r>
+      <w:proofErr w:type="spellEnd"/>
+      <w:r>
+        <w:rPr>
+          <w:szCs w:val="24"/>
+        </w:rPr>
+        <w:t>. 2013. “Ultra-</w:t>
+      </w:r>
+      <w:r>
+        <w:rPr>
+          <w:szCs w:val="24"/>
+        </w:rPr>
+        <w:t xml:space="preserve">rapid object categorization: effects of level, animacy and context.” </w:t>
+      </w:r>
+      <w:proofErr w:type="spellStart"/>
+      <w:r>
+        <w:rPr>
+          <w:szCs w:val="24"/>
+        </w:rPr>
+        <w:t>PLoS</w:t>
+      </w:r>
+      <w:proofErr w:type="spellEnd"/>
+      <w:r>
+        <w:rPr>
+          <w:szCs w:val="24"/>
+        </w:rPr>
+        <w:t xml:space="preserve"> One, 8(6).</w:t>
+      </w:r>
+    </w:p>
+    <w:p>
+      <w:pPr>
+        <w:pStyle w:val="Bibliography"/>
+        <w:rPr>
+          <w:szCs w:val="24"/>
+        </w:rPr>
+      </w:pPr>
+      <w:r>
+        <w:rPr>
+          <w:szCs w:val="24"/>
+        </w:rPr>
+        <w:t xml:space="preserve">Pratte, Michael S., Sam Ling, </w:t>
+      </w:r>
+      <w:proofErr w:type="spellStart"/>
+      <w:r>
+        <w:rPr>
+          <w:szCs w:val="24"/>
+        </w:rPr>
+        <w:t>Jascha</w:t>
+      </w:r>
+      <w:proofErr w:type="spellEnd"/>
+      <w:r>
+        <w:rPr>
+          <w:szCs w:val="24"/>
+        </w:rPr>
+        <w:t xml:space="preserve"> D. Swisher, and Frank Tong. 2013. “How Attention Extracts Objects from Noise.” </w:t>
+      </w:r>
+      <w:r>
+        <w:rPr>
+          <w:i/>
+          <w:iCs/>
+          <w:szCs w:val="24"/>
+        </w:rPr>
+        <w:t>Journal of Neurophysiology</w:t>
+      </w:r>
+      <w:r>
+        <w:rPr>
+          <w:szCs w:val="24"/>
+        </w:rPr>
+        <w:t xml:space="preserve"> 110 (6): 1346–1356.</w:t>
+      </w:r>
+    </w:p>
+    <w:p>
+      <w:pPr>
+        <w:pStyle w:val="Bibliography"/>
+        <w:rPr>
+          <w:szCs w:val="24"/>
+        </w:rPr>
+      </w:pPr>
+      <w:r>
+        <w:rPr>
+          <w:szCs w:val="24"/>
+        </w:rPr>
+        <w:t xml:space="preserve">Ramon, </w:t>
+      </w:r>
+      <w:proofErr w:type="spellStart"/>
+      <w:r>
+        <w:rPr>
+          <w:szCs w:val="24"/>
+        </w:rPr>
+        <w:t>Meike</w:t>
+      </w:r>
+      <w:proofErr w:type="spellEnd"/>
+      <w:r>
+        <w:rPr>
+          <w:szCs w:val="24"/>
+        </w:rPr>
+        <w:t xml:space="preserve">, and Maria Ida </w:t>
+      </w:r>
+      <w:proofErr w:type="spellStart"/>
+      <w:r>
+        <w:rPr>
+          <w:szCs w:val="24"/>
+        </w:rPr>
+        <w:t>Gobbini</w:t>
+      </w:r>
+      <w:proofErr w:type="spellEnd"/>
+      <w:r>
+        <w:rPr>
+          <w:szCs w:val="24"/>
+        </w:rPr>
+        <w:t xml:space="preserve">. 2018. “Familiarity Matters: A Review on Prioritized Processing of Personally Familiar Faces.” </w:t>
+      </w:r>
+      <w:r>
+        <w:rPr>
+          <w:i/>
+          <w:iCs/>
+          <w:szCs w:val="24"/>
+        </w:rPr>
+        <w:t>Visual Cognition</w:t>
+      </w:r>
+      <w:r>
+        <w:rPr>
+          <w:szCs w:val="24"/>
+        </w:rPr>
+        <w:t xml:space="preserve"> 26 (3): 179–195.</w:t>
+      </w:r>
+    </w:p>
+    <w:p>
+      <w:pPr>
+        <w:pStyle w:val="Bibliography"/>
+        <w:rPr>
+          <w:szCs w:val="24"/>
+        </w:rPr>
+      </w:pPr>
+      <w:r>
+        <w:rPr>
+          <w:szCs w:val="24"/>
+        </w:rPr>
+        <w:t xml:space="preserve">Ramon, </w:t>
+      </w:r>
+      <w:proofErr w:type="spellStart"/>
+      <w:r>
+        <w:rPr>
+          <w:szCs w:val="24"/>
+        </w:rPr>
+        <w:t>Meike</w:t>
+      </w:r>
+      <w:proofErr w:type="spellEnd"/>
+      <w:r>
+        <w:rPr>
+          <w:szCs w:val="24"/>
+        </w:rPr>
+        <w:t xml:space="preserve">, Luca </w:t>
+      </w:r>
+      <w:proofErr w:type="spellStart"/>
+      <w:r>
+        <w:rPr>
+          <w:szCs w:val="24"/>
+        </w:rPr>
+        <w:t>Vizioli</w:t>
+      </w:r>
+      <w:proofErr w:type="spellEnd"/>
+      <w:r>
+        <w:rPr>
+          <w:szCs w:val="24"/>
+        </w:rPr>
+        <w:t xml:space="preserve">, Joan Liu-Shuang, and Bruno </w:t>
+      </w:r>
+      <w:proofErr w:type="spellStart"/>
+      <w:r>
+        <w:rPr>
+          <w:szCs w:val="24"/>
+        </w:rPr>
+        <w:t>Rossion</w:t>
+      </w:r>
+      <w:proofErr w:type="spellEnd"/>
+      <w:r>
+        <w:rPr>
+          <w:szCs w:val="24"/>
+        </w:rPr>
+        <w:t xml:space="preserve">. 2015. “Neural </w:t>
+      </w:r>
+      <w:proofErr w:type="spellStart"/>
+      <w:r>
+        <w:rPr>
+          <w:szCs w:val="24"/>
+        </w:rPr>
+        <w:t>Microgenesis</w:t>
+      </w:r>
+      <w:proofErr w:type="spellEnd"/>
+      <w:r>
+        <w:rPr>
+          <w:szCs w:val="24"/>
+        </w:rPr>
+        <w:t xml:space="preserve"> of Personally Familiar Face Recognition.” </w:t>
+      </w:r>
+      <w:r>
+        <w:rPr>
+          <w:i/>
+          <w:iCs/>
+          <w:szCs w:val="24"/>
+        </w:rPr>
+        <w:t>Proceedings of the National Academy of Sciences</w:t>
+      </w:r>
+      <w:r>
+        <w:rPr>
+          <w:szCs w:val="24"/>
+        </w:rPr>
+        <w:t xml:space="preserve"> 112 (35): E4835–E4844.</w:t>
+      </w:r>
+    </w:p>
+    <w:p>
+      <w:pPr>
+        <w:pStyle w:val="Bibliography"/>
+        <w:rPr>
+          <w:szCs w:val="24"/>
+        </w:rPr>
+      </w:pPr>
+      <w:proofErr w:type="spellStart"/>
+      <w:r>
+        <w:rPr>
+          <w:szCs w:val="24"/>
+        </w:rPr>
+        <w:t>Ress</w:t>
+      </w:r>
+      <w:proofErr w:type="spellEnd"/>
+      <w:r>
+        <w:rPr>
+          <w:szCs w:val="24"/>
+        </w:rPr>
+        <w:t xml:space="preserve">, D., Backus, B.T. and </w:t>
+      </w:r>
+      <w:proofErr w:type="spellStart"/>
+      <w:r>
+        <w:rPr>
+          <w:szCs w:val="24"/>
+        </w:rPr>
+        <w:t>Heeger</w:t>
+      </w:r>
+      <w:proofErr w:type="spellEnd"/>
+      <w:r>
+        <w:rPr>
+          <w:szCs w:val="24"/>
+        </w:rPr>
+        <w:t>, D.J., 2000. Activity in primary visual cortex predicts performance in a visual detection task. Nature neuroscience, 3(9), pp.940-945.</w:t>
+      </w:r>
+    </w:p>
+    <w:p>
+      <w:pPr>
+        <w:pStyle w:val="Bibliography"/>
+        <w:rPr>
+          <w:szCs w:val="24"/>
+        </w:rPr>
+      </w:pPr>
+      <w:proofErr w:type="spellStart"/>
+      <w:r>
+        <w:rPr>
+          <w:szCs w:val="24"/>
+        </w:rPr>
+        <w:lastRenderedPageBreak/>
+        <w:t>Schweinberger</w:t>
+      </w:r>
+      <w:proofErr w:type="spellEnd"/>
+      <w:r>
+        <w:rPr>
+          <w:szCs w:val="24"/>
+        </w:rPr>
+        <w:t xml:space="preserve">, Stefan R., Esther C. Pickering, Ines </w:t>
+      </w:r>
+      <w:proofErr w:type="spellStart"/>
+      <w:r>
+        <w:rPr>
+          <w:szCs w:val="24"/>
+        </w:rPr>
+        <w:t>Jentzsch</w:t>
+      </w:r>
+      <w:proofErr w:type="spellEnd"/>
+      <w:r>
+        <w:rPr>
+          <w:szCs w:val="24"/>
+        </w:rPr>
+        <w:t xml:space="preserve">, A. Mike Burton, and Jürgen M. Kaufmann. 2002. “Event-Related Brain Potential Evidence for a Response of Inferior Temporal Cortex to Familiar Face Repetitions.” </w:t>
+      </w:r>
+      <w:r>
+        <w:rPr>
+          <w:i/>
+          <w:iCs/>
+          <w:szCs w:val="24"/>
+        </w:rPr>
+        <w:t>Cognitive Brain Research</w:t>
+      </w:r>
+      <w:r>
+        <w:rPr>
+          <w:szCs w:val="24"/>
+        </w:rPr>
+        <w:t xml:space="preserve"> 14 (3): 398–409.</w:t>
+      </w:r>
+    </w:p>
+    <w:p>
+      <w:pPr>
+        <w:pStyle w:val="Bibliography"/>
+        <w:rPr>
+          <w:szCs w:val="24"/>
+        </w:rPr>
+      </w:pPr>
+      <w:proofErr w:type="spellStart"/>
+      <w:r>
+        <w:rPr>
+          <w:szCs w:val="24"/>
+        </w:rPr>
+        <w:t>Shadlen</w:t>
+      </w:r>
+      <w:proofErr w:type="spellEnd"/>
+      <w:r>
+        <w:rPr>
+          <w:szCs w:val="24"/>
+        </w:rPr>
+        <w:t xml:space="preserve">, Michael N., and William T. Newsome. 2001. “Neural Basis of a Perceptual Decision in the Parietal Cortex (Area LIP) of the Rhesus Monkey.” </w:t>
+      </w:r>
+      <w:r>
+        <w:rPr>
+          <w:i/>
+          <w:iCs/>
+          <w:szCs w:val="24"/>
+        </w:rPr>
+        <w:t>Journal of Neurophysiology</w:t>
+      </w:r>
+      <w:r>
+        <w:rPr>
+          <w:szCs w:val="24"/>
+        </w:rPr>
+        <w:t xml:space="preserve"> 86 (4): 1916–1936.</w:t>
+      </w:r>
+    </w:p>
+    <w:p>
+      <w:pPr>
+        <w:pStyle w:val="Bibliography"/>
+        <w:rPr>
+          <w:szCs w:val="24"/>
+        </w:rPr>
+      </w:pPr>
+      <w:r>
+        <w:rPr>
+          <w:rFonts w:asciiTheme="minorBidi" w:hAnsiTheme="minorBidi"/>
+          <w:sz w:val="28"/>
+          <w:szCs w:val="28"/>
+        </w:rPr>
+        <w:fldChar w:fldCharType="begin"/>
+      </w:r>
+      <w:r>
+        <w:rPr>
+          <w:rFonts w:asciiTheme="minorBidi" w:hAnsiTheme="minorBidi"/>
+          <w:sz w:val="28"/>
+          <w:szCs w:val="28"/>
+        </w:rPr>
+        <w:instrText xml:space="preserve"> ADDIN ZOTERO_BIBL {"uncited":[],"omitted":[],"custom":[]} CSL_BIBLIOGRAPHY </w:instrText>
+      </w:r>
+      <w:r>
+        <w:rPr>
+          <w:rFonts w:asciiTheme="minorBidi" w:hAnsiTheme="minorBidi"/>
+          <w:sz w:val="28"/>
+          <w:szCs w:val="28"/>
+        </w:rPr>
+        <w:fldChar w:fldCharType="separate"/>
+      </w:r>
+      <w:r>
+        <w:rPr>
+          <w:szCs w:val="24"/>
+        </w:rPr>
+        <w:t xml:space="preserve">Spacek, Martin A., Gregory Born, Davide Crombie, Steffen A. Katzner, and Laura Busse. 2019. “Robust Effects of Cortical Feedback on Thalamic Firing Mode during Naturalistic Stimulation.” </w:t>
+      </w:r>
+      <w:r>
+        <w:rPr>
+          <w:i/>
+          <w:iCs/>
+          <w:szCs w:val="24"/>
+        </w:rPr>
+        <w:t>BioRxiv</w:t>
+      </w:r>
+      <w:r>
+        <w:rPr>
+          <w:szCs w:val="24"/>
+        </w:rPr>
+        <w:t>, 776237.</w:t>
+      </w:r>
+    </w:p>
+    <w:p>
+      <w:r>
+        <w:rPr>
+          <w:rFonts w:asciiTheme="minorBidi" w:hAnsiTheme="minorBidi"/>
+          <w:sz w:val="28"/>
+          <w:szCs w:val="28"/>
+        </w:rPr>
+        <w:fldChar w:fldCharType="end"/>
+      </w:r>
+      <w:proofErr w:type="spellStart"/>
+      <w:r>
+        <w:t>Sugiura</w:t>
+      </w:r>
+      <w:proofErr w:type="spellEnd"/>
+      <w:r>
+        <w:t xml:space="preserve">, Motoaki, Carlos Makoto </w:t>
+      </w:r>
+      <w:proofErr w:type="spellStart"/>
+      <w:r>
+        <w:t>Miyauchi</w:t>
+      </w:r>
+      <w:proofErr w:type="spellEnd"/>
+      <w:r>
+        <w:t xml:space="preserve">, Yuka </w:t>
+      </w:r>
+      <w:proofErr w:type="spellStart"/>
+      <w:r>
+        <w:t>Kotozaki</w:t>
+      </w:r>
+      <w:proofErr w:type="spellEnd"/>
+      <w:r>
+        <w:t xml:space="preserve">, </w:t>
+      </w:r>
+      <w:proofErr w:type="spellStart"/>
+      <w:r>
+        <w:t>Yoritaka</w:t>
+      </w:r>
+      <w:proofErr w:type="spellEnd"/>
+      <w:r>
+        <w:t xml:space="preserve"> Akimoto, Takayuki Nozawa, </w:t>
+      </w:r>
+      <w:proofErr w:type="spellStart"/>
+      <w:r>
+        <w:t>Yukihito</w:t>
+      </w:r>
+      <w:proofErr w:type="spellEnd"/>
+      <w:r>
+        <w:t xml:space="preserve"> </w:t>
+      </w:r>
+      <w:proofErr w:type="spellStart"/>
+      <w:r>
+        <w:t>Yomogida</w:t>
+      </w:r>
+      <w:proofErr w:type="spellEnd"/>
+      <w:r>
+        <w:t xml:space="preserve">, </w:t>
+      </w:r>
+      <w:proofErr w:type="spellStart"/>
+      <w:r>
+        <w:t>Sugiko</w:t>
+      </w:r>
+      <w:proofErr w:type="spellEnd"/>
+      <w:r>
+        <w:t xml:space="preserve"> </w:t>
+      </w:r>
+      <w:proofErr w:type="spellStart"/>
+      <w:r>
+        <w:t>Hanawa</w:t>
+      </w:r>
+      <w:proofErr w:type="spellEnd"/>
+      <w:r>
+        <w:t xml:space="preserve"> et al. </w:t>
+      </w:r>
+      <w:r>
+        <w:t>2014</w:t>
+      </w:r>
+      <w:r>
+        <w:t xml:space="preserve">. “Neural mechanism for mirrored self-face recognition.” </w:t>
+      </w:r>
+      <w:r>
+        <w:rPr>
+          <w:i/>
+          <w:iCs/>
+        </w:rPr>
+        <w:t>Cerebral Cortex</w:t>
+      </w:r>
+      <w:r>
+        <w:t xml:space="preserve"> 25 (9): 2806-2814. </w:t>
+      </w:r>
+    </w:p>
+    <w:p>
+      <w:pPr>
+        <w:pStyle w:val="Bibliography"/>
+        <w:rPr>
+          <w:szCs w:val="24"/>
+        </w:rPr>
+      </w:pPr>
+      <w:r>
+        <w:rPr>
+          <w:szCs w:val="24"/>
+        </w:rPr>
+        <w:t xml:space="preserve">Summerfield, Jennifer J., </w:t>
+      </w:r>
+      <w:proofErr w:type="spellStart"/>
+      <w:r>
+        <w:rPr>
+          <w:szCs w:val="24"/>
+        </w:rPr>
+        <w:t>Jöran</w:t>
+      </w:r>
+      <w:proofErr w:type="spellEnd"/>
+      <w:r>
+        <w:rPr>
+          <w:szCs w:val="24"/>
+        </w:rPr>
+        <w:t xml:space="preserve"> </w:t>
+      </w:r>
+      <w:proofErr w:type="spellStart"/>
+      <w:r>
+        <w:rPr>
+          <w:szCs w:val="24"/>
+        </w:rPr>
+        <w:t>Lepsien</w:t>
+      </w:r>
+      <w:proofErr w:type="spellEnd"/>
+      <w:r>
+        <w:rPr>
+          <w:szCs w:val="24"/>
+        </w:rPr>
+        <w:t xml:space="preserve">, Darren R. </w:t>
+      </w:r>
+      <w:proofErr w:type="spellStart"/>
+      <w:r>
+        <w:rPr>
+          <w:szCs w:val="24"/>
+        </w:rPr>
+        <w:t>Gitelman</w:t>
+      </w:r>
+      <w:proofErr w:type="spellEnd"/>
+      <w:r>
+        <w:rPr>
+          <w:szCs w:val="24"/>
+        </w:rPr>
+        <w:t xml:space="preserve">, M. </w:t>
+      </w:r>
+      <w:proofErr w:type="spellStart"/>
+      <w:r>
+        <w:rPr>
+          <w:szCs w:val="24"/>
+        </w:rPr>
+        <w:t>Marsel</w:t>
+      </w:r>
+      <w:proofErr w:type="spellEnd"/>
+      <w:r>
+        <w:rPr>
+          <w:szCs w:val="24"/>
+        </w:rPr>
+        <w:t xml:space="preserve"> </w:t>
+      </w:r>
+      <w:proofErr w:type="spellStart"/>
+      <w:r>
+        <w:rPr>
+          <w:szCs w:val="24"/>
+        </w:rPr>
+        <w:t>Mesulam</w:t>
+      </w:r>
+      <w:proofErr w:type="spellEnd"/>
+      <w:r>
+        <w:rPr>
+          <w:szCs w:val="24"/>
+        </w:rPr>
+        <w:t xml:space="preserve">, and Anna C. </w:t>
+      </w:r>
+      <w:proofErr w:type="spellStart"/>
+      <w:r>
+        <w:rPr>
+          <w:szCs w:val="24"/>
+        </w:rPr>
+        <w:t>Nobre</w:t>
+      </w:r>
+      <w:proofErr w:type="spellEnd"/>
+      <w:r>
+        <w:rPr>
+          <w:szCs w:val="24"/>
+        </w:rPr>
+        <w:t xml:space="preserve">. 2006. “Orienting Attention Based on Long-Term Memory Experience.” </w:t>
+      </w:r>
+      <w:r>
+        <w:rPr>
+          <w:i/>
+          <w:iCs/>
+          <w:szCs w:val="24"/>
+        </w:rPr>
+        <w:t>Neuron</w:t>
+      </w:r>
+      <w:r>
+        <w:rPr>
+          <w:szCs w:val="24"/>
+        </w:rPr>
+        <w:t xml:space="preserve"> 49 (6): 905–916.</w:t>
+      </w:r>
+    </w:p>
+    <w:p>
+      <w:pPr>
+        <w:pStyle w:val="Bibliography"/>
+        <w:rPr>
+          <w:szCs w:val="24"/>
+        </w:rPr>
+      </w:pPr>
+      <w:proofErr w:type="spellStart"/>
+      <w:r>
+        <w:rPr>
+          <w:szCs w:val="24"/>
+        </w:rPr>
+        <w:t>Supèr</w:t>
+      </w:r>
+      <w:proofErr w:type="spellEnd"/>
+      <w:r>
+        <w:rPr>
+          <w:szCs w:val="24"/>
+        </w:rPr>
+        <w:t xml:space="preserve">, H., </w:t>
+      </w:r>
+      <w:proofErr w:type="spellStart"/>
+      <w:r>
+        <w:rPr>
+          <w:szCs w:val="24"/>
+        </w:rPr>
+        <w:t>Spekreijse</w:t>
+      </w:r>
+      <w:proofErr w:type="spellEnd"/>
+      <w:r>
+        <w:rPr>
+          <w:szCs w:val="24"/>
+        </w:rPr>
+        <w:t xml:space="preserve">, H. and </w:t>
+      </w:r>
+      <w:proofErr w:type="spellStart"/>
+      <w:r>
+        <w:rPr>
+          <w:szCs w:val="24"/>
+        </w:rPr>
+        <w:t>Lamme</w:t>
+      </w:r>
+      <w:proofErr w:type="spellEnd"/>
+      <w:r>
+        <w:rPr>
+          <w:szCs w:val="24"/>
+        </w:rPr>
+        <w:t>, V.A., 2001. Two distinct modes of sensory processing observed in monkey primary visual cortex (V1). Nature neuroscience, 4(3), pp.304-310.</w:t>
+      </w:r>
+    </w:p>
+    <w:p>
+      <w:pPr>
+        <w:pStyle w:val="Bibliography"/>
+      </w:pPr>
+      <w:r>
+        <w:fldChar w:fldCharType="begin"/>
+      </w:r>
+      <w:r>
+        <w:instrText xml:space="preserve"> ADDIN ZOTERO_BIBL {"uncited":[],"omitted":[],"custom":[]} CSL_BIBLIOGRAPHY </w:instrText>
+      </w:r>
+      <w:r>
+        <w:fldChar w:fldCharType="separate"/>
+      </w:r>
+      <w:bookmarkStart w:id="19" w:name="Bookmark5"/>
+      <w:r>
+        <w:rPr>
+          <w:szCs w:val="24"/>
+        </w:rPr>
+        <w:t>Ta</w:t>
+      </w:r>
+      <w:bookmarkStart w:id="20" w:name="Bookmark51"/>
+      <w:r>
+        <w:rPr>
+          <w:szCs w:val="24"/>
+        </w:rPr>
+        <w:t>y</w:t>
+      </w:r>
+      <w:bookmarkStart w:id="21" w:name="Bookmark411"/>
+      <w:r>
+        <w:rPr>
+          <w:szCs w:val="24"/>
+        </w:rPr>
+        <w:t xml:space="preserve">lor, Margot J., Marie Arsalidou, Sarah J. Bayless, Drew Morris, Jennifer W. Evans, and Emmanuel J. Barbeau. 2009. “Neural Correlates of Personally Familiar Faces: Parents, Partner and Own Faces.” </w:t>
+      </w:r>
+      <w:r>
+        <w:rPr>
+          <w:i/>
+          <w:iCs/>
+          <w:szCs w:val="24"/>
+        </w:rPr>
+        <w:t>Human Brain Mapping</w:t>
+      </w:r>
+      <w:r>
+        <w:rPr>
+          <w:szCs w:val="24"/>
+        </w:rPr>
+        <w:t xml:space="preserve"> 30 (7): 2008–20. </w:t>
+      </w:r>
+      <w:r>
+        <w:fldChar w:fldCharType="end"/>
+      </w:r>
+      <w:bookmarkEnd w:id="19"/>
       <w:bookmarkEnd w:id="20"/>
       <w:bookmarkEnd w:id="21"/>
-      <w:bookmarkEnd w:id="22"/>
-      <w:bookmarkEnd w:id="23"/>
-    </w:p>
-    <w:p>
-      <w:pPr>
-        <w:pStyle w:val="Bibliography"/>
-        <w:rPr>
-          <w:szCs w:val="24"/>
-        </w:rPr>
-      </w:pPr>
-      <w:r>
-        <w:rPr>
-          <w:szCs w:val="24"/>
-        </w:rPr>
-        <w:t>Karimi-</w:t>
-      </w:r>
-      <w:proofErr w:type="spellStart"/>
-      <w:r>
-        <w:rPr>
-          <w:szCs w:val="24"/>
-        </w:rPr>
-        <w:t>Rouzbahani</w:t>
-      </w:r>
-      <w:proofErr w:type="spellEnd"/>
-      <w:r>
-        <w:rPr>
-          <w:szCs w:val="24"/>
-        </w:rPr>
-        <w:t xml:space="preserve">, Hamid. 2018. </w:t>
-      </w:r>
-      <w:r>
-        <w:rPr>
-          <w:szCs w:val="24"/>
-        </w:rPr>
-        <w:t>"</w:t>
-      </w:r>
-      <w:r>
-        <w:rPr>
-          <w:szCs w:val="24"/>
-        </w:rPr>
-        <w:t>Three-Stage Processing of Category and Variation Information by Entangled Interactive Mechanisms of Peri-Occipital and Peri-Frontal Cortices.</w:t>
-      </w:r>
-      <w:r>
-        <w:rPr>
-          <w:szCs w:val="24"/>
-        </w:rPr>
-        <w:t>"</w:t>
-      </w:r>
-      <w:r>
-        <w:rPr>
-          <w:szCs w:val="24"/>
-        </w:rPr>
-        <w:t xml:space="preserve"> </w:t>
-      </w:r>
-      <w:r>
-        <w:rPr>
-          <w:i/>
-          <w:iCs/>
-          <w:szCs w:val="24"/>
-        </w:rPr>
-        <w:t>Scientific Reports</w:t>
-      </w:r>
-      <w:r>
-        <w:rPr>
-          <w:szCs w:val="24"/>
-        </w:rPr>
-        <w:t xml:space="preserve"> 8 (1): 12213.</w:t>
-      </w:r>
-    </w:p>
-    <w:p>
-      <w:pPr>
-        <w:pStyle w:val="Bibliography"/>
-        <w:rPr>
-          <w:szCs w:val="24"/>
-        </w:rPr>
-      </w:pPr>
-      <w:r>
-        <w:rPr>
-          <w:szCs w:val="24"/>
-        </w:rPr>
-        <w:t>Karimi-</w:t>
-      </w:r>
-      <w:proofErr w:type="spellStart"/>
-      <w:r>
-        <w:rPr>
-          <w:szCs w:val="24"/>
-        </w:rPr>
-        <w:t>Rouzbahani</w:t>
-      </w:r>
-      <w:proofErr w:type="spellEnd"/>
-      <w:r>
-        <w:rPr>
-          <w:szCs w:val="24"/>
-        </w:rPr>
-        <w:t xml:space="preserve">, Hamid, Ehsan </w:t>
-      </w:r>
-      <w:proofErr w:type="spellStart"/>
-      <w:r>
-        <w:rPr>
-          <w:szCs w:val="24"/>
-        </w:rPr>
-        <w:t>Vahab</w:t>
-      </w:r>
-      <w:proofErr w:type="spellEnd"/>
-      <w:r>
-        <w:rPr>
-          <w:szCs w:val="24"/>
-        </w:rPr>
-        <w:t xml:space="preserve">, Reza </w:t>
-      </w:r>
-      <w:proofErr w:type="spellStart"/>
-      <w:r>
-        <w:rPr>
-          <w:szCs w:val="24"/>
-        </w:rPr>
-        <w:t>Ebrahimpour</w:t>
-      </w:r>
-      <w:proofErr w:type="spellEnd"/>
-      <w:r>
-        <w:rPr>
-          <w:szCs w:val="24"/>
-        </w:rPr>
-        <w:t xml:space="preserve">, and Mohammad Bagher </w:t>
-      </w:r>
-      <w:proofErr w:type="spellStart"/>
-      <w:r>
-        <w:rPr>
-          <w:szCs w:val="24"/>
-        </w:rPr>
-        <w:t>Menhaj</w:t>
-      </w:r>
-      <w:proofErr w:type="spellEnd"/>
-      <w:r>
-        <w:rPr>
-          <w:szCs w:val="24"/>
-        </w:rPr>
-        <w:t xml:space="preserve">. 2019. </w:t>
-      </w:r>
-      <w:r>
-        <w:rPr>
-          <w:szCs w:val="24"/>
-        </w:rPr>
-        <w:t>"</w:t>
-      </w:r>
-      <w:r>
-        <w:rPr>
-          <w:szCs w:val="24"/>
-        </w:rPr>
-        <w:t>Spatiotemporal Analysis of Category and Target-Related Information Processing in the Brain during Object Detection.</w:t>
-      </w:r>
-      <w:r>
-        <w:rPr>
-          <w:szCs w:val="24"/>
-        </w:rPr>
-        <w:t>"</w:t>
-      </w:r>
-      <w:r>
-        <w:rPr>
-          <w:szCs w:val="24"/>
-        </w:rPr>
-        <w:t xml:space="preserve"> </w:t>
-      </w:r>
-      <w:r>
-        <w:rPr>
-          <w:i/>
-          <w:iCs/>
-          <w:szCs w:val="24"/>
-        </w:rPr>
-        <w:t>Behavioral Brain Research</w:t>
-      </w:r>
-      <w:r>
-        <w:rPr>
-          <w:szCs w:val="24"/>
-        </w:rPr>
-        <w:t xml:space="preserve"> 362: 224–239.</w:t>
-      </w:r>
-    </w:p>
-    <w:p>
-      <w:pPr>
-        <w:pStyle w:val="Bibliography"/>
-        <w:rPr>
-          <w:szCs w:val="24"/>
-        </w:rPr>
-      </w:pPr>
-      <w:r>
-        <w:rPr>
-          <w:szCs w:val="24"/>
-        </w:rPr>
-        <w:t xml:space="preserve">Kaufmann, Jürgen M., Stefan R. </w:t>
-      </w:r>
-      <w:proofErr w:type="spellStart"/>
-      <w:r>
-        <w:rPr>
-          <w:szCs w:val="24"/>
-        </w:rPr>
-        <w:t>Schweinberger</w:t>
-      </w:r>
-      <w:proofErr w:type="spellEnd"/>
-      <w:r>
-        <w:rPr>
-          <w:szCs w:val="24"/>
-        </w:rPr>
-        <w:t xml:space="preserve">, and A. Mike Burton. 2009. </w:t>
-      </w:r>
-      <w:r>
-        <w:rPr>
-          <w:szCs w:val="24"/>
-        </w:rPr>
-        <w:t>"</w:t>
-      </w:r>
-      <w:r>
-        <w:rPr>
-          <w:szCs w:val="24"/>
-        </w:rPr>
-        <w:t xml:space="preserve">N250 ERP Correlates of the Acquisition of Face Representations across Different Images.” </w:t>
-      </w:r>
-      <w:r>
-        <w:rPr>
-          <w:i/>
-          <w:iCs/>
-          <w:szCs w:val="24"/>
-        </w:rPr>
-        <w:t>Journal of Cognitive Neuroscience</w:t>
-      </w:r>
-      <w:r>
-        <w:rPr>
-          <w:szCs w:val="24"/>
-        </w:rPr>
-        <w:t xml:space="preserve"> 21 (4): 625–641.</w:t>
-      </w:r>
-    </w:p>
-    <w:p>
-      <w:r>
-        <w:t xml:space="preserve">Kay, K.N. and </w:t>
-      </w:r>
-      <w:proofErr w:type="spellStart"/>
-      <w:r>
-        <w:t>Yeatman</w:t>
-      </w:r>
-      <w:proofErr w:type="spellEnd"/>
-      <w:r>
-        <w:t xml:space="preserve">, J.D., 2017. Bottom-up and top-down computations in word-and face-selective cortex. </w:t>
-      </w:r>
-      <w:proofErr w:type="spellStart"/>
-      <w:r>
-        <w:t>Elife</w:t>
-      </w:r>
-      <w:proofErr w:type="spellEnd"/>
-      <w:r>
-        <w:t>, 6, p.e22341.</w:t>
-      </w:r>
-    </w:p>
-    <w:p>
-      <w:pPr>
-        <w:pStyle w:val="Bibliography"/>
-        <w:rPr>
-          <w:szCs w:val="24"/>
-        </w:rPr>
-      </w:pPr>
-      <w:r>
-        <w:rPr>
-          <w:szCs w:val="24"/>
-        </w:rPr>
-        <w:lastRenderedPageBreak/>
-        <w:t xml:space="preserve">Kelly, Simon P., and Redmond G. O’Connell. 2013. “Internal and External Influences on the Rate of Sensory Evidence Accumulation in the Human Brain.” </w:t>
-      </w:r>
-      <w:r>
-        <w:rPr>
-          <w:i/>
-          <w:iCs/>
-          <w:szCs w:val="24"/>
-        </w:rPr>
-        <w:t>Journal of Neuroscience</w:t>
-      </w:r>
-      <w:r>
-        <w:rPr>
-          <w:szCs w:val="24"/>
-        </w:rPr>
-        <w:t xml:space="preserve"> 33 (50): 19434–19441.</w:t>
-      </w:r>
-    </w:p>
-    <w:p>
-      <w:pPr>
-        <w:pStyle w:val="Bibliography"/>
-        <w:rPr>
-          <w:szCs w:val="24"/>
-        </w:rPr>
-      </w:pPr>
-      <w:proofErr w:type="spellStart"/>
-      <w:r>
-        <w:rPr>
-          <w:szCs w:val="24"/>
-        </w:rPr>
-        <w:t>Kietzmann</w:t>
-      </w:r>
-      <w:proofErr w:type="spellEnd"/>
-      <w:r>
-        <w:rPr>
-          <w:szCs w:val="24"/>
-        </w:rPr>
-        <w:t xml:space="preserve">, Tim C., Courtney J. </w:t>
-      </w:r>
-      <w:proofErr w:type="spellStart"/>
-      <w:r>
-        <w:rPr>
-          <w:szCs w:val="24"/>
-        </w:rPr>
-        <w:t>Spoerer</w:t>
-      </w:r>
-      <w:proofErr w:type="spellEnd"/>
-      <w:r>
-        <w:rPr>
-          <w:szCs w:val="24"/>
-        </w:rPr>
-        <w:t xml:space="preserve">, Lynn </w:t>
-      </w:r>
-      <w:proofErr w:type="spellStart"/>
-      <w:r>
-        <w:rPr>
-          <w:szCs w:val="24"/>
-        </w:rPr>
-        <w:t>Sörensen</w:t>
-      </w:r>
-      <w:proofErr w:type="spellEnd"/>
-      <w:r>
-        <w:rPr>
-          <w:szCs w:val="24"/>
-        </w:rPr>
-        <w:t xml:space="preserve">, Radoslaw M. </w:t>
-      </w:r>
-      <w:proofErr w:type="spellStart"/>
-      <w:r>
-        <w:rPr>
-          <w:szCs w:val="24"/>
-        </w:rPr>
-        <w:t>Cichy</w:t>
-      </w:r>
-      <w:proofErr w:type="spellEnd"/>
-      <w:r>
-        <w:rPr>
-          <w:szCs w:val="24"/>
-        </w:rPr>
-        <w:t xml:space="preserve">, Olaf Hauk, and Nikolaus </w:t>
-      </w:r>
-      <w:proofErr w:type="spellStart"/>
-      <w:r>
-        <w:rPr>
-          <w:szCs w:val="24"/>
-        </w:rPr>
-        <w:t>Kriegeskorte</w:t>
-      </w:r>
-      <w:proofErr w:type="spellEnd"/>
-      <w:r>
-        <w:rPr>
-          <w:szCs w:val="24"/>
-        </w:rPr>
-        <w:t xml:space="preserve">. 2019 "Recurrence required to capture the dynamic computations of the human ventral visual stream." </w:t>
-      </w:r>
-      <w:r>
-        <w:rPr>
-          <w:i/>
-          <w:iCs/>
-          <w:szCs w:val="24"/>
-        </w:rPr>
-        <w:t>Proceedings of the National Academy of Sciences</w:t>
-      </w:r>
-      <w:r>
-        <w:rPr>
-          <w:szCs w:val="24"/>
-        </w:rPr>
-        <w:t xml:space="preserve"> 116 (43): E21854–E21863</w:t>
-      </w:r>
-    </w:p>
-    <w:p>
-      <w:pPr>
-        <w:pStyle w:val="Bibliography"/>
-        <w:rPr>
-          <w:szCs w:val="24"/>
-        </w:rPr>
-      </w:pPr>
-      <w:r>
-        <w:rPr>
-          <w:szCs w:val="24"/>
-        </w:rPr>
-        <w:t xml:space="preserve">Kramer, Robin S. S., Andrew W. Young, and A. Mike Burton. 2018. “Understanding Face Familiarity.” </w:t>
-      </w:r>
-      <w:r>
-        <w:rPr>
-          <w:i/>
-          <w:iCs/>
-          <w:szCs w:val="24"/>
-        </w:rPr>
-        <w:t>Cognition</w:t>
-      </w:r>
-      <w:r>
-        <w:rPr>
-          <w:szCs w:val="24"/>
-        </w:rPr>
-        <w:t xml:space="preserve"> 172 (March): 46–58. https://doi.org/10.1016/j.cognition.2017.12.005.</w:t>
-      </w:r>
-    </w:p>
-    <w:p>
-      <w:pPr>
-        <w:pStyle w:val="Bibliography"/>
-        <w:rPr>
-          <w:szCs w:val="24"/>
-        </w:rPr>
-      </w:pPr>
-      <w:proofErr w:type="spellStart"/>
-      <w:r>
-        <w:rPr>
-          <w:szCs w:val="24"/>
-        </w:rPr>
-        <w:t>Lamme</w:t>
-      </w:r>
-      <w:proofErr w:type="spellEnd"/>
-      <w:r>
-        <w:rPr>
-          <w:szCs w:val="24"/>
-        </w:rPr>
-        <w:t xml:space="preserve">, Victor AF, and Pieter R. </w:t>
-      </w:r>
-      <w:proofErr w:type="spellStart"/>
-      <w:r>
-        <w:rPr>
-          <w:szCs w:val="24"/>
-        </w:rPr>
-        <w:t>Roelfsema</w:t>
-      </w:r>
-      <w:proofErr w:type="spellEnd"/>
-      <w:r>
-        <w:rPr>
-          <w:szCs w:val="24"/>
-        </w:rPr>
-        <w:t xml:space="preserve">. 2000. “The Distinct Modes of Vision Offered by Feedforward and Recurrent Processing.” </w:t>
-      </w:r>
-      <w:r>
-        <w:rPr>
-          <w:i/>
-          <w:iCs/>
-          <w:szCs w:val="24"/>
-        </w:rPr>
-        <w:t>Trends in Neurosciences</w:t>
-      </w:r>
-      <w:r>
-        <w:rPr>
-          <w:szCs w:val="24"/>
-        </w:rPr>
-        <w:t xml:space="preserve"> 23 (11): 571–579.</w:t>
-      </w:r>
-    </w:p>
-    <w:p>
-      <w:proofErr w:type="spellStart"/>
-      <w:r>
-        <w:t>Lamme</w:t>
-      </w:r>
-      <w:proofErr w:type="spellEnd"/>
-      <w:r>
-        <w:t xml:space="preserve">, V.A., </w:t>
-      </w:r>
-      <w:proofErr w:type="spellStart"/>
-      <w:r>
-        <w:t>Zipser</w:t>
-      </w:r>
-      <w:proofErr w:type="spellEnd"/>
-      <w:r>
-        <w:t xml:space="preserve">, K. and </w:t>
-      </w:r>
-      <w:proofErr w:type="spellStart"/>
-      <w:r>
-        <w:t>Spekreijse</w:t>
-      </w:r>
-      <w:proofErr w:type="spellEnd"/>
-      <w:r>
-        <w:t>, H., 2002. Masking interrupts figure-ground signals in V1. Journal of cognitive neuroscience, 14(7), pp.1044-1053.</w:t>
-      </w:r>
-    </w:p>
-    <w:p>
-      <w:pPr>
-        <w:pStyle w:val="Bibliography"/>
-        <w:rPr>
-          <w:szCs w:val="24"/>
-        </w:rPr>
-      </w:pPr>
-      <w:proofErr w:type="spellStart"/>
-      <w:r>
-        <w:rPr>
-          <w:szCs w:val="24"/>
-        </w:rPr>
-        <w:t>Landi</w:t>
-      </w:r>
-      <w:proofErr w:type="spellEnd"/>
-      <w:r>
-        <w:rPr>
-          <w:szCs w:val="24"/>
-        </w:rPr>
-        <w:t xml:space="preserve">, Sofia M., and </w:t>
-      </w:r>
-      <w:proofErr w:type="spellStart"/>
-      <w:r>
-        <w:rPr>
-          <w:szCs w:val="24"/>
-        </w:rPr>
-        <w:t>Winrich</w:t>
-      </w:r>
-      <w:proofErr w:type="spellEnd"/>
-      <w:r>
-        <w:rPr>
-          <w:szCs w:val="24"/>
-        </w:rPr>
-        <w:t xml:space="preserve"> A. </w:t>
-      </w:r>
-      <w:proofErr w:type="spellStart"/>
-      <w:r>
-        <w:rPr>
-          <w:szCs w:val="24"/>
-        </w:rPr>
-        <w:t>Freiwald</w:t>
-      </w:r>
-      <w:proofErr w:type="spellEnd"/>
-      <w:r>
-        <w:rPr>
-          <w:szCs w:val="24"/>
-        </w:rPr>
-        <w:t xml:space="preserve">. 2017. “Two Areas for Familiar Face Recognition in the Primate Brain.” </w:t>
-      </w:r>
-      <w:r>
-        <w:rPr>
-          <w:i/>
-          <w:iCs/>
-          <w:szCs w:val="24"/>
-        </w:rPr>
-        <w:t>Science</w:t>
-      </w:r>
-      <w:r>
-        <w:rPr>
-          <w:szCs w:val="24"/>
-        </w:rPr>
-        <w:t xml:space="preserve"> 357 (6351): 591–595.</w:t>
-      </w:r>
-    </w:p>
-    <w:p>
-      <w:r>
-        <w:t xml:space="preserve">Lee, Tai Sing, and David Mumford. 2003. “Hierarchical Bayesian inference in the visual cortex.” JOSA A 20 (7): 1434-1448. </w:t>
-      </w:r>
-    </w:p>
-    <w:p>
-      <w:pPr>
-        <w:pStyle w:val="Bibliography"/>
-        <w:rPr>
-          <w:szCs w:val="24"/>
-        </w:rPr>
-      </w:pPr>
-      <w:proofErr w:type="spellStart"/>
-      <w:r>
-        <w:rPr>
-          <w:szCs w:val="24"/>
-        </w:rPr>
-        <w:t>Leibenluft</w:t>
-      </w:r>
-      <w:proofErr w:type="spellEnd"/>
-      <w:r>
-        <w:rPr>
-          <w:szCs w:val="24"/>
-        </w:rPr>
-        <w:t xml:space="preserve">, Ellen, M. Ida </w:t>
-      </w:r>
-      <w:proofErr w:type="spellStart"/>
-      <w:r>
-        <w:rPr>
-          <w:szCs w:val="24"/>
-        </w:rPr>
-        <w:t>Gobbini</w:t>
-      </w:r>
-      <w:proofErr w:type="spellEnd"/>
-      <w:r>
-        <w:rPr>
-          <w:szCs w:val="24"/>
-        </w:rPr>
-        <w:t xml:space="preserve">, Tara Harrison, and James V. </w:t>
-      </w:r>
-      <w:proofErr w:type="spellStart"/>
-      <w:r>
-        <w:rPr>
-          <w:szCs w:val="24"/>
-        </w:rPr>
-        <w:t>Haxby</w:t>
-      </w:r>
-      <w:proofErr w:type="spellEnd"/>
-      <w:r>
-        <w:rPr>
-          <w:szCs w:val="24"/>
-        </w:rPr>
-        <w:t xml:space="preserve">. 2004. “Mothers’ Neural Activation in Response to Pictures of Their Children and Other Children.” </w:t>
-      </w:r>
-      <w:r>
-        <w:rPr>
-          <w:i/>
-          <w:iCs/>
-          <w:szCs w:val="24"/>
-        </w:rPr>
-        <w:t>Biological Psychiatry</w:t>
-      </w:r>
-      <w:r>
-        <w:rPr>
-          <w:szCs w:val="24"/>
-        </w:rPr>
-        <w:t xml:space="preserve"> 56 (4): 225–232.</w:t>
-      </w:r>
-    </w:p>
-    <w:p>
-      <w:pPr>
-        <w:pStyle w:val="Bibliography"/>
-      </w:pPr>
-      <w:r>
-        <w:fldChar w:fldCharType="begin"/>
-      </w:r>
-      <w:r>
-        <w:instrText xml:space="preserve"> ADDIN ZOTERO_BIBL {"uncited":[],"omitted":[],"custom":[]} CSL_BIBLIOGRAPHY </w:instrText>
-      </w:r>
-      <w:r>
-        <w:fldChar w:fldCharType="separate"/>
-      </w:r>
-      <w:bookmarkStart w:id="24" w:name="Bookmark4"/>
-      <w:r>
-        <w:rPr>
-          <w:szCs w:val="24"/>
-        </w:rPr>
-        <w:t>Mo</w:t>
-      </w:r>
-      <w:bookmarkStart w:id="25" w:name="Bookmark41"/>
-      <w:r>
-        <w:rPr>
-          <w:szCs w:val="24"/>
-        </w:rPr>
-        <w:t>g</w:t>
-      </w:r>
-      <w:bookmarkStart w:id="26" w:name="Bookmark3111"/>
-      <w:r>
-        <w:rPr>
-          <w:szCs w:val="24"/>
-        </w:rPr>
-        <w:t xml:space="preserve">non, Andrea, Jorge Jovicich, Lorenzo Bruzzone, and Marco Buiatti. 2011. “ADJUST: An Automatic EEG Artifact Detector Based on the Joint Use of Spatial and Temporal Features: Automatic Spatio-Temporal EEG Artifact Detection.” </w:t>
-      </w:r>
-      <w:r>
-        <w:rPr>
-          <w:i/>
-          <w:iCs/>
-          <w:szCs w:val="24"/>
-        </w:rPr>
-        <w:t>Psychophysiology</w:t>
-      </w:r>
-      <w:r>
-        <w:rPr>
-          <w:szCs w:val="24"/>
-        </w:rPr>
-        <w:t xml:space="preserve"> 48 (2): 229–40.</w:t>
-      </w:r>
-      <w:r>
-        <w:fldChar w:fldCharType="end"/>
-      </w:r>
-      <w:bookmarkEnd w:id="24"/>
-      <w:bookmarkEnd w:id="25"/>
-      <w:bookmarkEnd w:id="26"/>
-    </w:p>
-    <w:p>
-      <w:proofErr w:type="spellStart"/>
-      <w:r>
-        <w:lastRenderedPageBreak/>
-        <w:t>Mohsenzadeh</w:t>
-      </w:r>
-      <w:proofErr w:type="spellEnd"/>
-      <w:r>
-        <w:t xml:space="preserve">, </w:t>
-      </w:r>
-      <w:proofErr w:type="spellStart"/>
-      <w:r>
-        <w:t>Yalda</w:t>
-      </w:r>
-      <w:proofErr w:type="spellEnd"/>
-      <w:r>
-        <w:t xml:space="preserve">, Sheng Qin, Radoslaw M. </w:t>
-      </w:r>
-      <w:proofErr w:type="spellStart"/>
-      <w:r>
-        <w:t>Cichy</w:t>
-      </w:r>
-      <w:proofErr w:type="spellEnd"/>
-      <w:r>
-        <w:t xml:space="preserve">, and </w:t>
-      </w:r>
-      <w:proofErr w:type="spellStart"/>
-      <w:r>
-        <w:t>Dimitrios</w:t>
-      </w:r>
-      <w:proofErr w:type="spellEnd"/>
-      <w:r>
-        <w:t xml:space="preserve"> </w:t>
-      </w:r>
-      <w:proofErr w:type="spellStart"/>
-      <w:r>
-        <w:t>Pantazis</w:t>
-      </w:r>
-      <w:proofErr w:type="spellEnd"/>
-      <w:r>
-        <w:t>. 2018. "Ultra-Rapid serial visual presentation reveals dynamics of feed</w:t>
-      </w:r>
-      <w:r>
-        <w:t>-</w:t>
-      </w:r>
-      <w:r>
-        <w:t xml:space="preserve">forward and feedback processes in the ventral visual pathway." </w:t>
-      </w:r>
-      <w:proofErr w:type="spellStart"/>
-      <w:r>
-        <w:rPr>
-          <w:i/>
-          <w:iCs/>
-        </w:rPr>
-        <w:t>Elife</w:t>
-      </w:r>
-      <w:proofErr w:type="spellEnd"/>
-      <w:r>
-        <w:t xml:space="preserve"> 7: e36329.</w:t>
-      </w:r>
-    </w:p>
-    <w:p>
-      <w:pPr>
-        <w:pStyle w:val="Bibliography"/>
-        <w:rPr>
-          <w:szCs w:val="24"/>
-        </w:rPr>
-      </w:pPr>
-      <w:proofErr w:type="spellStart"/>
-      <w:r>
-        <w:rPr>
-          <w:szCs w:val="24"/>
-        </w:rPr>
-        <w:t>Nili</w:t>
-      </w:r>
-      <w:proofErr w:type="spellEnd"/>
-      <w:r>
-        <w:rPr>
-          <w:szCs w:val="24"/>
-        </w:rPr>
-        <w:t xml:space="preserve">, Hamed, Alessio Basti, Olaf Hauk, Laura Marzetti, and Richard Henson. </w:t>
-      </w:r>
-      <w:r>
-        <w:rPr>
-          <w:szCs w:val="24"/>
-        </w:rPr>
-        <w:t>2020. “</w:t>
-      </w:r>
-      <w:r>
-        <w:rPr>
-          <w:szCs w:val="24"/>
-        </w:rPr>
-        <w:t>Multivariate connectivity: a conceptual and mathematical review.</w:t>
-      </w:r>
-      <w:r>
-        <w:rPr>
-          <w:szCs w:val="24"/>
-        </w:rPr>
-        <w:t xml:space="preserve">” </w:t>
-      </w:r>
-      <w:r>
-        <w:rPr>
-          <w:szCs w:val="24"/>
-        </w:rPr>
-        <w:t>https://doi.org/10.31219/osf.io/2q9v4</w:t>
-      </w:r>
-    </w:p>
-    <w:p>
-      <w:pPr>
-        <w:pStyle w:val="Bibliography"/>
-        <w:rPr>
-          <w:szCs w:val="24"/>
-        </w:rPr>
-      </w:pPr>
-      <w:proofErr w:type="spellStart"/>
-      <w:r>
-        <w:rPr>
-          <w:szCs w:val="24"/>
-        </w:rPr>
-        <w:t>Pelli</w:t>
-      </w:r>
-      <w:proofErr w:type="spellEnd"/>
-      <w:r>
-        <w:rPr>
-          <w:szCs w:val="24"/>
-        </w:rPr>
-        <w:t xml:space="preserve">, Denis G. 1997. “The </w:t>
-      </w:r>
-      <w:proofErr w:type="spellStart"/>
-      <w:r>
-        <w:rPr>
-          <w:szCs w:val="24"/>
-        </w:rPr>
-        <w:t>VideoToolbox</w:t>
-      </w:r>
-      <w:proofErr w:type="spellEnd"/>
-      <w:r>
-        <w:rPr>
-          <w:szCs w:val="24"/>
-        </w:rPr>
-        <w:t xml:space="preserve"> Software for Visual Psychophysics: Transforming Numbers into Movies.” </w:t>
-      </w:r>
-      <w:r>
-        <w:rPr>
-          <w:i/>
-          <w:iCs/>
-          <w:szCs w:val="24"/>
-        </w:rPr>
-        <w:t>Spatial Vision</w:t>
-      </w:r>
-      <w:r>
-        <w:rPr>
-          <w:szCs w:val="24"/>
-        </w:rPr>
-        <w:t xml:space="preserve"> 10 (4): 437–442.</w:t>
-      </w:r>
-    </w:p>
-    <w:p>
-      <w:pPr>
-        <w:pStyle w:val="Bibliography"/>
-        <w:rPr>
-          <w:szCs w:val="24"/>
-        </w:rPr>
-      </w:pPr>
-      <w:proofErr w:type="spellStart"/>
-      <w:r>
-        <w:rPr>
-          <w:szCs w:val="24"/>
-        </w:rPr>
-        <w:t>Philiastides</w:t>
-      </w:r>
-      <w:proofErr w:type="spellEnd"/>
-      <w:r>
-        <w:rPr>
-          <w:szCs w:val="24"/>
-        </w:rPr>
-        <w:t xml:space="preserve">, </w:t>
-      </w:r>
-      <w:proofErr w:type="spellStart"/>
-      <w:r>
-        <w:rPr>
-          <w:szCs w:val="24"/>
-        </w:rPr>
-        <w:t>Marios</w:t>
-      </w:r>
-      <w:proofErr w:type="spellEnd"/>
-      <w:r>
-        <w:rPr>
-          <w:szCs w:val="24"/>
-        </w:rPr>
-        <w:t xml:space="preserve"> G., Roger Ratcliff, and Paul </w:t>
-      </w:r>
-      <w:proofErr w:type="spellStart"/>
-      <w:r>
-        <w:rPr>
-          <w:szCs w:val="24"/>
-        </w:rPr>
-        <w:t>Sajda</w:t>
-      </w:r>
-      <w:proofErr w:type="spellEnd"/>
-      <w:r>
-        <w:rPr>
-          <w:szCs w:val="24"/>
-        </w:rPr>
-        <w:t xml:space="preserve">. 2006. “Neural Representation of Task Difficulty and Decision Making during Perceptual Categorization: A Timing Diagram.” </w:t>
-      </w:r>
-      <w:r>
-        <w:rPr>
-          <w:i/>
-          <w:iCs/>
-          <w:szCs w:val="24"/>
-        </w:rPr>
-        <w:t>Journal of Neuroscience</w:t>
-      </w:r>
-      <w:r>
-        <w:rPr>
-          <w:szCs w:val="24"/>
-        </w:rPr>
-        <w:t xml:space="preserve"> 26 (35): 8965–8975.</w:t>
-      </w:r>
-    </w:p>
-    <w:p>
-      <w:pPr>
-        <w:pStyle w:val="Bibliography"/>
-        <w:rPr>
-          <w:szCs w:val="24"/>
-        </w:rPr>
-      </w:pPr>
-      <w:proofErr w:type="spellStart"/>
-      <w:r>
-        <w:rPr>
-          <w:szCs w:val="24"/>
-        </w:rPr>
-        <w:t>Philiastides</w:t>
-      </w:r>
-      <w:proofErr w:type="spellEnd"/>
-      <w:r>
-        <w:rPr>
-          <w:szCs w:val="24"/>
-        </w:rPr>
-        <w:t>,</w:t>
-      </w:r>
-      <w:r>
-        <w:rPr>
-          <w:szCs w:val="24"/>
-        </w:rPr>
-        <w:t xml:space="preserve"> </w:t>
-      </w:r>
-      <w:proofErr w:type="spellStart"/>
-      <w:r>
-        <w:rPr>
-          <w:szCs w:val="24"/>
-        </w:rPr>
-        <w:t>Marios</w:t>
-      </w:r>
-      <w:proofErr w:type="spellEnd"/>
-      <w:r>
-        <w:rPr>
-          <w:szCs w:val="24"/>
-        </w:rPr>
-        <w:t xml:space="preserve"> G., and Paul </w:t>
-      </w:r>
-      <w:proofErr w:type="spellStart"/>
-      <w:r>
-        <w:rPr>
-          <w:szCs w:val="24"/>
-        </w:rPr>
-        <w:t>Sajda</w:t>
-      </w:r>
-      <w:proofErr w:type="spellEnd"/>
-      <w:r>
-        <w:rPr>
-          <w:szCs w:val="24"/>
-        </w:rPr>
-        <w:t>. 2006</w:t>
-      </w:r>
-      <w:r>
-        <w:rPr>
-          <w:szCs w:val="24"/>
-        </w:rPr>
-        <w:t xml:space="preserve">. “Temporal Characterization of the Neural Correlates of Perceptual Decision Making in the Human Brain.” </w:t>
-      </w:r>
-      <w:r>
-        <w:rPr>
-          <w:i/>
-          <w:iCs/>
-          <w:szCs w:val="24"/>
-        </w:rPr>
-        <w:t>Cerebral Cortex</w:t>
-      </w:r>
-      <w:r>
-        <w:rPr>
-          <w:szCs w:val="24"/>
-        </w:rPr>
-        <w:t xml:space="preserve"> 16 (4): 509–518.</w:t>
-      </w:r>
-    </w:p>
-    <w:p>
-      <w:pPr>
-        <w:pStyle w:val="Bibliography"/>
-        <w:rPr>
-          <w:szCs w:val="24"/>
-        </w:rPr>
-      </w:pPr>
-      <w:proofErr w:type="spellStart"/>
-      <w:r>
-        <w:rPr>
-          <w:szCs w:val="24"/>
-        </w:rPr>
-        <w:t>Praß</w:t>
-      </w:r>
-      <w:proofErr w:type="spellEnd"/>
-      <w:r>
-        <w:rPr>
-          <w:szCs w:val="24"/>
-        </w:rPr>
-        <w:t xml:space="preserve">, Maren, Cathleen </w:t>
-      </w:r>
-      <w:proofErr w:type="spellStart"/>
-      <w:r>
-        <w:rPr>
-          <w:szCs w:val="24"/>
-        </w:rPr>
-        <w:t>Grimsen</w:t>
-      </w:r>
-      <w:proofErr w:type="spellEnd"/>
-      <w:r>
-        <w:rPr>
-          <w:szCs w:val="24"/>
-        </w:rPr>
-        <w:t xml:space="preserve">, Martina König, </w:t>
-      </w:r>
-      <w:r>
-        <w:rPr>
-          <w:szCs w:val="24"/>
-        </w:rPr>
-        <w:t xml:space="preserve">and Manfred </w:t>
-      </w:r>
-      <w:proofErr w:type="spellStart"/>
-      <w:r>
-        <w:rPr>
-          <w:szCs w:val="24"/>
-        </w:rPr>
-        <w:t>Fahle</w:t>
-      </w:r>
-      <w:proofErr w:type="spellEnd"/>
-      <w:r>
-        <w:rPr>
-          <w:szCs w:val="24"/>
-        </w:rPr>
-        <w:t>. 2013. “Ultra-</w:t>
-      </w:r>
-      <w:r>
-        <w:rPr>
-          <w:szCs w:val="24"/>
-        </w:rPr>
-        <w:t xml:space="preserve">rapid object categorization: effects of level, animacy and context.” </w:t>
-      </w:r>
-      <w:proofErr w:type="spellStart"/>
-      <w:r>
-        <w:rPr>
-          <w:szCs w:val="24"/>
-        </w:rPr>
-        <w:t>PLoS</w:t>
-      </w:r>
-      <w:proofErr w:type="spellEnd"/>
-      <w:r>
-        <w:rPr>
-          <w:szCs w:val="24"/>
-        </w:rPr>
-        <w:t xml:space="preserve"> One, 8(6).</w:t>
-      </w:r>
-    </w:p>
-    <w:p>
-      <w:pPr>
-        <w:pStyle w:val="Bibliography"/>
-        <w:rPr>
-          <w:szCs w:val="24"/>
-        </w:rPr>
-      </w:pPr>
-      <w:r>
-        <w:rPr>
-          <w:szCs w:val="24"/>
-        </w:rPr>
-        <w:t xml:space="preserve">Pratte, Michael S., Sam Ling, </w:t>
-      </w:r>
-      <w:proofErr w:type="spellStart"/>
-      <w:r>
-        <w:rPr>
-          <w:szCs w:val="24"/>
-        </w:rPr>
-        <w:t>Jascha</w:t>
-      </w:r>
-      <w:proofErr w:type="spellEnd"/>
-      <w:r>
-        <w:rPr>
-          <w:szCs w:val="24"/>
-        </w:rPr>
-        <w:t xml:space="preserve"> D. Swisher, and Frank Tong. 2013. “How Attention Extracts Objects from Noise.” </w:t>
-      </w:r>
-      <w:r>
-        <w:rPr>
-          <w:i/>
-          <w:iCs/>
-          <w:szCs w:val="24"/>
-        </w:rPr>
-        <w:t>Journal of Neurophysiology</w:t>
-      </w:r>
-      <w:r>
-        <w:rPr>
-          <w:szCs w:val="24"/>
-        </w:rPr>
-        <w:t xml:space="preserve"> 110 (6): 1346–1356.</w:t>
-      </w:r>
-    </w:p>
-    <w:p>
-      <w:pPr>
-        <w:pStyle w:val="Bibliography"/>
-        <w:rPr>
-          <w:szCs w:val="24"/>
-        </w:rPr>
-      </w:pPr>
-      <w:r>
-        <w:rPr>
-          <w:szCs w:val="24"/>
-        </w:rPr>
-        <w:t xml:space="preserve">Ramon, </w:t>
-      </w:r>
-      <w:proofErr w:type="spellStart"/>
-      <w:r>
-        <w:rPr>
-          <w:szCs w:val="24"/>
-        </w:rPr>
-        <w:t>Meike</w:t>
-      </w:r>
-      <w:proofErr w:type="spellEnd"/>
-      <w:r>
-        <w:rPr>
-          <w:szCs w:val="24"/>
-        </w:rPr>
-        <w:t xml:space="preserve">, and Maria Ida </w:t>
-      </w:r>
-      <w:proofErr w:type="spellStart"/>
-      <w:r>
-        <w:rPr>
-          <w:szCs w:val="24"/>
-        </w:rPr>
-        <w:t>Gobbini</w:t>
-      </w:r>
-      <w:proofErr w:type="spellEnd"/>
-      <w:r>
-        <w:rPr>
-          <w:szCs w:val="24"/>
-        </w:rPr>
-        <w:t xml:space="preserve">. 2018. “Familiarity Matters: A Review on Prioritized Processing of Personally Familiar Faces.” </w:t>
-      </w:r>
-      <w:r>
-        <w:rPr>
-          <w:i/>
-          <w:iCs/>
-          <w:szCs w:val="24"/>
-        </w:rPr>
-        <w:t>Visual Cognition</w:t>
-      </w:r>
-      <w:r>
-        <w:rPr>
-          <w:szCs w:val="24"/>
-        </w:rPr>
-        <w:t xml:space="preserve"> 26 (3): 179–195.</w:t>
-      </w:r>
-    </w:p>
-    <w:p>
-      <w:pPr>
-        <w:pStyle w:val="Bibliography"/>
-        <w:rPr>
-          <w:szCs w:val="24"/>
-        </w:rPr>
-      </w:pPr>
-      <w:r>
-        <w:rPr>
-          <w:szCs w:val="24"/>
-        </w:rPr>
-        <w:t xml:space="preserve">Ramon, </w:t>
-      </w:r>
-      <w:proofErr w:type="spellStart"/>
-      <w:r>
-        <w:rPr>
-          <w:szCs w:val="24"/>
-        </w:rPr>
-        <w:t>Meike</w:t>
-      </w:r>
-      <w:proofErr w:type="spellEnd"/>
-      <w:r>
-        <w:rPr>
-          <w:szCs w:val="24"/>
-        </w:rPr>
-        <w:t xml:space="preserve">, Luca </w:t>
-      </w:r>
-      <w:proofErr w:type="spellStart"/>
-      <w:r>
-        <w:rPr>
-          <w:szCs w:val="24"/>
-        </w:rPr>
-        <w:t>Vizioli</w:t>
-      </w:r>
-      <w:proofErr w:type="spellEnd"/>
-      <w:r>
-        <w:rPr>
-          <w:szCs w:val="24"/>
-        </w:rPr>
-        <w:t xml:space="preserve">, Joan Liu-Shuang, and Bruno </w:t>
-      </w:r>
-      <w:proofErr w:type="spellStart"/>
-      <w:r>
-        <w:rPr>
-          <w:szCs w:val="24"/>
-        </w:rPr>
-        <w:t>Rossion</w:t>
-      </w:r>
-      <w:proofErr w:type="spellEnd"/>
-      <w:r>
-        <w:rPr>
-          <w:szCs w:val="24"/>
-        </w:rPr>
-        <w:t xml:space="preserve">. 2015. “Neural </w:t>
-      </w:r>
-      <w:proofErr w:type="spellStart"/>
-      <w:r>
-        <w:rPr>
-          <w:szCs w:val="24"/>
-        </w:rPr>
-        <w:t>Microgenesis</w:t>
-      </w:r>
-      <w:proofErr w:type="spellEnd"/>
-      <w:r>
-        <w:rPr>
-          <w:szCs w:val="24"/>
-        </w:rPr>
-        <w:t xml:space="preserve"> of Personally Familiar Face Recognition.” </w:t>
-      </w:r>
-      <w:r>
-        <w:rPr>
-          <w:i/>
-          <w:iCs/>
-          <w:szCs w:val="24"/>
-        </w:rPr>
-        <w:t>Proceedings of the National Academy of Sciences</w:t>
-      </w:r>
-      <w:r>
-        <w:rPr>
-          <w:szCs w:val="24"/>
-        </w:rPr>
-        <w:t xml:space="preserve"> 112 (35): E4835–E4844.</w:t>
-      </w:r>
-    </w:p>
-    <w:p>
-      <w:pPr>
-        <w:pStyle w:val="Bibliography"/>
-        <w:rPr>
-          <w:szCs w:val="24"/>
-        </w:rPr>
-      </w:pPr>
-      <w:proofErr w:type="spellStart"/>
-      <w:r>
-        <w:rPr>
-          <w:szCs w:val="24"/>
-        </w:rPr>
-        <w:t>Ress</w:t>
-      </w:r>
-      <w:proofErr w:type="spellEnd"/>
-      <w:r>
-        <w:rPr>
-          <w:szCs w:val="24"/>
-        </w:rPr>
-        <w:t xml:space="preserve">, D., Backus, B.T. and </w:t>
-      </w:r>
-      <w:proofErr w:type="spellStart"/>
-      <w:r>
-        <w:rPr>
-          <w:szCs w:val="24"/>
-        </w:rPr>
-        <w:t>Heeger</w:t>
-      </w:r>
-      <w:proofErr w:type="spellEnd"/>
-      <w:r>
-        <w:rPr>
-          <w:szCs w:val="24"/>
-        </w:rPr>
-        <w:t>, D.J., 2000. Activity in primary visual cortex predicts performance in a visual detection task. Nature neuroscience, 3(9), pp.940-945.</w:t>
-      </w:r>
-    </w:p>
-    <w:p>
-      <w:pPr>
-        <w:pStyle w:val="Bibliography"/>
-        <w:rPr>
-          <w:szCs w:val="24"/>
-        </w:rPr>
-      </w:pPr>
-      <w:proofErr w:type="spellStart"/>
-      <w:r>
-        <w:rPr>
-          <w:szCs w:val="24"/>
-        </w:rPr>
-        <w:lastRenderedPageBreak/>
-        <w:t>Schweinberger</w:t>
-      </w:r>
-      <w:proofErr w:type="spellEnd"/>
-      <w:r>
-        <w:rPr>
-          <w:szCs w:val="24"/>
-        </w:rPr>
-        <w:t xml:space="preserve">, Stefan R., Esther C. Pickering, Ines </w:t>
-      </w:r>
-      <w:proofErr w:type="spellStart"/>
-      <w:r>
-        <w:rPr>
-          <w:szCs w:val="24"/>
-        </w:rPr>
-        <w:t>Jentzsch</w:t>
-      </w:r>
-      <w:proofErr w:type="spellEnd"/>
-      <w:r>
-        <w:rPr>
-          <w:szCs w:val="24"/>
-        </w:rPr>
-        <w:t xml:space="preserve">, A. Mike Burton, and Jürgen M. Kaufmann. 2002. “Event-Related Brain Potential Evidence for a Response of Inferior Temporal Cortex to Familiar Face Repetitions.” </w:t>
-      </w:r>
-      <w:r>
-        <w:rPr>
-          <w:i/>
-          <w:iCs/>
-          <w:szCs w:val="24"/>
-        </w:rPr>
-        <w:t>Cognitive Brain Research</w:t>
-      </w:r>
-      <w:r>
-        <w:rPr>
-          <w:szCs w:val="24"/>
-        </w:rPr>
-        <w:t xml:space="preserve"> 14 (3): 398–409.</w:t>
-      </w:r>
-    </w:p>
-    <w:p>
-      <w:pPr>
-        <w:pStyle w:val="Bibliography"/>
-        <w:rPr>
-          <w:szCs w:val="24"/>
-        </w:rPr>
-      </w:pPr>
-      <w:proofErr w:type="spellStart"/>
-      <w:r>
-        <w:rPr>
-          <w:szCs w:val="24"/>
-        </w:rPr>
-        <w:t>Shadlen</w:t>
-      </w:r>
-      <w:proofErr w:type="spellEnd"/>
-      <w:r>
-        <w:rPr>
-          <w:szCs w:val="24"/>
-        </w:rPr>
-        <w:t xml:space="preserve">, Michael N., and William T. Newsome. 2001. “Neural Basis of a Perceptual Decision in the Parietal Cortex (Area LIP) of the Rhesus Monkey.” </w:t>
-      </w:r>
-      <w:r>
-        <w:rPr>
-          <w:i/>
-          <w:iCs/>
-          <w:szCs w:val="24"/>
-        </w:rPr>
-        <w:t>Journal of Neurophysiology</w:t>
-      </w:r>
-      <w:r>
-        <w:rPr>
-          <w:szCs w:val="24"/>
-        </w:rPr>
-        <w:t xml:space="preserve"> 86 (4): 1916–1936.</w:t>
-      </w:r>
-    </w:p>
-    <w:p>
-      <w:pPr>
-        <w:pStyle w:val="Bibliography"/>
-        <w:rPr>
-          <w:szCs w:val="24"/>
-        </w:rPr>
-      </w:pPr>
-      <w:r>
-        <w:rPr>
-          <w:rFonts w:asciiTheme="minorBidi" w:hAnsiTheme="minorBidi"/>
-          <w:sz w:val="28"/>
-          <w:szCs w:val="28"/>
-        </w:rPr>
-        <w:fldChar w:fldCharType="begin"/>
-      </w:r>
-      <w:r>
-        <w:rPr>
-          <w:rFonts w:asciiTheme="minorBidi" w:hAnsiTheme="minorBidi"/>
-          <w:sz w:val="28"/>
-          <w:szCs w:val="28"/>
-        </w:rPr>
-        <w:instrText xml:space="preserve"> ADDIN ZOTERO_BIBL {"uncited":[],"omitted":[],"custom":[]} CSL_BIBLIOGRAPHY </w:instrText>
-      </w:r>
-      <w:r>
-        <w:rPr>
-          <w:rFonts w:asciiTheme="minorBidi" w:hAnsiTheme="minorBidi"/>
-          <w:sz w:val="28"/>
-          <w:szCs w:val="28"/>
-        </w:rPr>
-        <w:fldChar w:fldCharType="separate"/>
-      </w:r>
-      <w:r>
-        <w:rPr>
-          <w:szCs w:val="24"/>
-        </w:rPr>
-        <w:t xml:space="preserve">Spacek, Martin A., Gregory Born, Davide Crombie, Steffen A. Katzner, and Laura Busse. 2019. “Robust Effects of Cortical Feedback on Thalamic Firing Mode during Naturalistic Stimulation.” </w:t>
-      </w:r>
-      <w:r>
-        <w:rPr>
-          <w:i/>
-          <w:iCs/>
-          <w:szCs w:val="24"/>
-        </w:rPr>
-        <w:t>BioRxiv</w:t>
-      </w:r>
-      <w:r>
-        <w:rPr>
-          <w:szCs w:val="24"/>
-        </w:rPr>
-        <w:t>, 776237.</w:t>
-      </w:r>
-    </w:p>
-    <w:p>
-      <w:r>
-        <w:rPr>
-          <w:rFonts w:asciiTheme="minorBidi" w:hAnsiTheme="minorBidi"/>
-          <w:sz w:val="28"/>
-          <w:szCs w:val="28"/>
-        </w:rPr>
-        <w:fldChar w:fldCharType="end"/>
-      </w:r>
-      <w:proofErr w:type="spellStart"/>
-      <w:r>
-        <w:t>Sugiura</w:t>
-      </w:r>
-      <w:proofErr w:type="spellEnd"/>
-      <w:r>
-        <w:t xml:space="preserve">, Motoaki, Carlos Makoto </w:t>
-      </w:r>
-      <w:proofErr w:type="spellStart"/>
-      <w:r>
-        <w:t>Miyauchi</w:t>
-      </w:r>
-      <w:proofErr w:type="spellEnd"/>
-      <w:r>
-        <w:t xml:space="preserve">, Yuka </w:t>
-      </w:r>
-      <w:proofErr w:type="spellStart"/>
-      <w:r>
-        <w:t>Kotozaki</w:t>
-      </w:r>
-      <w:proofErr w:type="spellEnd"/>
-      <w:r>
-        <w:t xml:space="preserve">, </w:t>
-      </w:r>
-      <w:proofErr w:type="spellStart"/>
-      <w:r>
-        <w:t>Yoritaka</w:t>
-      </w:r>
-      <w:proofErr w:type="spellEnd"/>
-      <w:r>
-        <w:t xml:space="preserve"> Akimoto, Takayuki Nozawa, </w:t>
-      </w:r>
-      <w:proofErr w:type="spellStart"/>
-      <w:r>
-        <w:t>Yukihito</w:t>
-      </w:r>
-      <w:proofErr w:type="spellEnd"/>
-      <w:r>
-        <w:t xml:space="preserve"> </w:t>
-      </w:r>
-      <w:proofErr w:type="spellStart"/>
-      <w:r>
-        <w:t>Yomogida</w:t>
-      </w:r>
-      <w:proofErr w:type="spellEnd"/>
-      <w:r>
-        <w:t xml:space="preserve">, </w:t>
-      </w:r>
-      <w:proofErr w:type="spellStart"/>
-      <w:r>
-        <w:t>Sugiko</w:t>
-      </w:r>
-      <w:proofErr w:type="spellEnd"/>
-      <w:r>
-        <w:t xml:space="preserve"> </w:t>
-      </w:r>
-      <w:proofErr w:type="spellStart"/>
-      <w:r>
-        <w:t>Hanawa</w:t>
-      </w:r>
-      <w:proofErr w:type="spellEnd"/>
-      <w:r>
-        <w:t xml:space="preserve"> et al. </w:t>
-      </w:r>
-      <w:r>
-        <w:t>2014</w:t>
-      </w:r>
-      <w:r>
-        <w:t xml:space="preserve">. “Neural mechanism for mirrored self-face recognition.” </w:t>
-      </w:r>
-      <w:r>
-        <w:rPr>
-          <w:i/>
-          <w:iCs/>
-        </w:rPr>
-        <w:t>Cerebral Cortex</w:t>
-      </w:r>
-      <w:r>
-        <w:t xml:space="preserve"> 25 (9): 2806-2814. </w:t>
-      </w:r>
-    </w:p>
-    <w:p>
-      <w:pPr>
-        <w:pStyle w:val="Bibliography"/>
-        <w:rPr>
-          <w:szCs w:val="24"/>
-        </w:rPr>
-      </w:pPr>
-      <w:r>
-        <w:rPr>
-          <w:szCs w:val="24"/>
-        </w:rPr>
-        <w:t xml:space="preserve">Summerfield, Jennifer J., </w:t>
-      </w:r>
-      <w:proofErr w:type="spellStart"/>
-      <w:r>
-        <w:rPr>
-          <w:szCs w:val="24"/>
-        </w:rPr>
-        <w:t>Jöran</w:t>
-      </w:r>
-      <w:proofErr w:type="spellEnd"/>
-      <w:r>
-        <w:rPr>
-          <w:szCs w:val="24"/>
-        </w:rPr>
-        <w:t xml:space="preserve"> </w:t>
-      </w:r>
-      <w:proofErr w:type="spellStart"/>
-      <w:r>
-        <w:rPr>
-          <w:szCs w:val="24"/>
-        </w:rPr>
-        <w:t>Lepsien</w:t>
-      </w:r>
-      <w:proofErr w:type="spellEnd"/>
-      <w:r>
-        <w:rPr>
-          <w:szCs w:val="24"/>
-        </w:rPr>
-        <w:t xml:space="preserve">, Darren R. </w:t>
-      </w:r>
-      <w:proofErr w:type="spellStart"/>
-      <w:r>
-        <w:rPr>
-          <w:szCs w:val="24"/>
-        </w:rPr>
-        <w:t>Gitelman</w:t>
-      </w:r>
-      <w:proofErr w:type="spellEnd"/>
-      <w:r>
-        <w:rPr>
-          <w:szCs w:val="24"/>
-        </w:rPr>
-        <w:t xml:space="preserve">, M. </w:t>
-      </w:r>
-      <w:proofErr w:type="spellStart"/>
-      <w:r>
-        <w:rPr>
-          <w:szCs w:val="24"/>
-        </w:rPr>
-        <w:t>Marsel</w:t>
-      </w:r>
-      <w:proofErr w:type="spellEnd"/>
-      <w:r>
-        <w:rPr>
-          <w:szCs w:val="24"/>
-        </w:rPr>
-        <w:t xml:space="preserve"> </w:t>
-      </w:r>
-      <w:proofErr w:type="spellStart"/>
-      <w:r>
-        <w:rPr>
-          <w:szCs w:val="24"/>
-        </w:rPr>
-        <w:t>Mesulam</w:t>
-      </w:r>
-      <w:proofErr w:type="spellEnd"/>
-      <w:r>
-        <w:rPr>
-          <w:szCs w:val="24"/>
-        </w:rPr>
-        <w:t xml:space="preserve">, and Anna C. </w:t>
-      </w:r>
-      <w:proofErr w:type="spellStart"/>
-      <w:r>
-        <w:rPr>
-          <w:szCs w:val="24"/>
-        </w:rPr>
-        <w:t>Nobre</w:t>
-      </w:r>
-      <w:proofErr w:type="spellEnd"/>
-      <w:r>
-        <w:rPr>
-          <w:szCs w:val="24"/>
-        </w:rPr>
-        <w:t xml:space="preserve">. 2006. “Orienting Attention Based on Long-Term Memory Experience.” </w:t>
-      </w:r>
-      <w:r>
-        <w:rPr>
-          <w:i/>
-          <w:iCs/>
-          <w:szCs w:val="24"/>
-        </w:rPr>
-        <w:t>Neuron</w:t>
-      </w:r>
-      <w:r>
-        <w:rPr>
-          <w:szCs w:val="24"/>
-        </w:rPr>
-        <w:t xml:space="preserve"> 49 (6): 905–916.</w:t>
-      </w:r>
-    </w:p>
-    <w:p>
-      <w:pPr>
-        <w:pStyle w:val="Bibliography"/>
-        <w:rPr>
-          <w:szCs w:val="24"/>
-        </w:rPr>
-      </w:pPr>
-      <w:proofErr w:type="spellStart"/>
-      <w:r>
-        <w:rPr>
-          <w:szCs w:val="24"/>
-        </w:rPr>
-        <w:t>Supèr</w:t>
-      </w:r>
-      <w:proofErr w:type="spellEnd"/>
-      <w:r>
-        <w:rPr>
-          <w:szCs w:val="24"/>
-        </w:rPr>
-        <w:t xml:space="preserve">, H., </w:t>
-      </w:r>
-      <w:proofErr w:type="spellStart"/>
-      <w:r>
-        <w:rPr>
-          <w:szCs w:val="24"/>
-        </w:rPr>
-        <w:t>Spekreijse</w:t>
-      </w:r>
-      <w:proofErr w:type="spellEnd"/>
-      <w:r>
-        <w:rPr>
-          <w:szCs w:val="24"/>
-        </w:rPr>
-        <w:t xml:space="preserve">, H. and </w:t>
-      </w:r>
-      <w:proofErr w:type="spellStart"/>
-      <w:r>
-        <w:rPr>
-          <w:szCs w:val="24"/>
-        </w:rPr>
-        <w:t>Lamme</w:t>
-      </w:r>
-      <w:proofErr w:type="spellEnd"/>
-      <w:r>
-        <w:rPr>
-          <w:szCs w:val="24"/>
-        </w:rPr>
-        <w:t>, V.A., 2001. Two distinct modes of sensory processing observed in monkey primary visual cortex (V1). Nature neuroscience, 4(3), pp.304-310.</w:t>
-      </w:r>
-    </w:p>
-    <w:p>
-      <w:pPr>
-        <w:pStyle w:val="Bibliography"/>
-      </w:pPr>
-      <w:r>
-        <w:fldChar w:fldCharType="begin"/>
-      </w:r>
-      <w:r>
-        <w:instrText xml:space="preserve"> ADDIN ZOTERO_BIBL {"uncited":[],"omitted":[],"custom":[]} CSL_BIBLIOGRAPHY </w:instrText>
-      </w:r>
-      <w:r>
-        <w:fldChar w:fldCharType="separate"/>
-      </w:r>
-      <w:bookmarkStart w:id="27" w:name="Bookmark5"/>
-      <w:r>
-        <w:rPr>
-          <w:szCs w:val="24"/>
-        </w:rPr>
-        <w:t>Ta</w:t>
-      </w:r>
-      <w:bookmarkStart w:id="28" w:name="Bookmark51"/>
-      <w:r>
-        <w:rPr>
-          <w:szCs w:val="24"/>
-        </w:rPr>
-        <w:t>y</w:t>
-      </w:r>
-      <w:bookmarkStart w:id="29" w:name="Bookmark411"/>
-      <w:r>
-        <w:rPr>
-          <w:szCs w:val="24"/>
-        </w:rPr>
-        <w:t xml:space="preserve">lor, Margot J., Marie Arsalidou, Sarah J. Bayless, Drew Morris, Jennifer W. Evans, and Emmanuel J. Barbeau. 2009. “Neural Correlates of Personally Familiar Faces: Parents, Partner and Own Faces.” </w:t>
-      </w:r>
-      <w:r>
-        <w:rPr>
-          <w:i/>
-          <w:iCs/>
-          <w:szCs w:val="24"/>
-        </w:rPr>
-        <w:t>Human Brain Mapping</w:t>
-      </w:r>
-      <w:r>
-        <w:rPr>
-          <w:szCs w:val="24"/>
-        </w:rPr>
-        <w:t xml:space="preserve"> 30 (7): 2008–20. </w:t>
-      </w:r>
-      <w:r>
-        <w:fldChar w:fldCharType="end"/>
-      </w:r>
-      <w:bookmarkEnd w:id="27"/>
-      <w:bookmarkEnd w:id="28"/>
-      <w:bookmarkEnd w:id="29"/>
     </w:p>
     <w:p>
       <w:pPr>
@@ -14901,7 +15071,7 @@
                     </pic:cNvPicPr>
                   </pic:nvPicPr>
                   <pic:blipFill>
-                    <a:blip r:embed="rId17">
+                    <a:blip r:embed="rId14">
                       <a:extLst>
                         <a:ext uri="{28A0092B-C50C-407E-A947-70E740481C1C}">
                           <a14:useLocalDpi xmlns:a14="http://schemas.microsoft.com/office/drawing/2010/main" val="0"/>
@@ -15071,7 +15241,7 @@
       </w:r>
     </w:p>
     <w:sectPr>
-      <w:footerReference w:type="default" r:id="rId18"/>
+      <w:footerReference w:type="default" r:id="rId15"/>
       <w:pgSz w:w="12240" w:h="15840"/>
       <w:pgMar w:top="1440" w:right="1440" w:bottom="1440" w:left="1440" w:header="0" w:footer="0" w:gutter="0"/>
       <w:pgNumType w:start="1"/>
@@ -15081,215 +15251,6 @@
     </w:sectPr>
   </w:body>
 </w:document>
-</file>
-
-<file path=word/comments.xml><?xml version="1.0" encoding="utf-8"?>
-<w:comments xmlns:wpc="http://schemas.microsoft.com/office/word/2010/wordprocessingCanvas" xmlns:cx="http://schemas.microsoft.com/office/drawing/2014/chartex" xmlns:cx1="http://schemas.microsoft.com/office/drawing/2015/9/8/chartex" xmlns:cx2="http://schemas.microsoft.com/office/drawing/2015/10/21/chartex" xmlns:cx3="http://schemas.microsoft.com/office/drawing/2016/5/9/chartex" xmlns:cx4="http://schemas.microsoft.com/office/drawing/2016/5/10/chartex" xmlns:cx5="http://schemas.microsoft.com/office/drawing/2016/5/11/chartex" xmlns:cx6="http://schemas.microsoft.com/office/drawing/2016/5/12/chartex" xmlns:cx7="http://schemas.microsoft.com/office/drawing/2016/5/13/chartex" xmlns:cx8="http://schemas.microsoft.com/office/drawing/2016/5/14/chartex" xmlns:mc="http://schemas.openxmlformats.org/markup-compatibility/2006" xmlns:aink="http://schemas.microsoft.com/office/drawing/2016/ink" xmlns:am3d="http://schemas.microsoft.com/office/drawing/2017/model3d" xmlns:o="urn:schemas-microsoft-com:office:office" xmlns:r="http://schemas.openxmlformats.org/officeDocument/2006/relationships" xmlns:m="http://schemas.openxmlformats.org/officeDocument/2006/math" xmlns:v="urn:schemas-microsoft-com:vml" xmlns:wp14="http://schemas.microsoft.com/office/word/2010/wordprocessingDrawing" xmlns:wp="http://schemas.openxmlformats.org/drawingml/2006/wordprocessingDrawing" xmlns:w10="urn:schemas-microsoft-com:office:word" xmlns:w="http://schemas.openxmlformats.org/wordprocessingml/2006/main" xmlns:w14="http://schemas.microsoft.com/office/word/2010/wordml" xmlns:w15="http://schemas.microsoft.com/office/word/2012/wordml" xmlns:w16cid="http://schemas.microsoft.com/office/word/2016/wordml/cid" xmlns:w16se="http://schemas.microsoft.com/office/word/2015/wordml/symex" xmlns:wpg="http://schemas.microsoft.com/office/word/2010/wordprocessingGroup" xmlns:wpi="http://schemas.microsoft.com/office/word/2010/wordprocessingInk" xmlns:wne="http://schemas.microsoft.com/office/word/2006/wordml" xmlns:wps="http://schemas.microsoft.com/office/word/2010/wordprocessingShape" mc:Ignorable="w14 w15 w16se w16cid wp14">
-  <w:comment w:id="2" w:author="Anina Rich" w:date="2020-05-01T15:22:00Z" w:initials="AR">
-    <w:p>
-      <w:pPr>
-        <w:pStyle w:val="CommentText"/>
-      </w:pPr>
-      <w:r>
-        <w:rPr>
-          <w:rStyle w:val="CommentReference"/>
-        </w:rPr>
-        <w:annotationRef/>
-      </w:r>
-      <w:r>
-        <w:t xml:space="preserve">F(df)=XXX, p&lt;0.001. </w:t>
-      </w:r>
-      <w:proofErr w:type="gramStart"/>
-      <w:r>
-        <w:t>also</w:t>
-      </w:r>
-      <w:proofErr w:type="gramEnd"/>
-      <w:r>
-        <w:t xml:space="preserve"> would give the number of levels of the factor…</w:t>
-      </w:r>
-    </w:p>
-  </w:comment>
-  <w:comment w:id="3" w:author="Hamid Karimi-Rouzbahani" w:date="2020-05-20T17:10:00Z" w:initials="HK">
-    <w:p>
-      <w:pPr>
-        <w:pStyle w:val="CommentText"/>
-      </w:pPr>
-      <w:r>
-        <w:rPr>
-          <w:rStyle w:val="CommentReference"/>
-        </w:rPr>
-        <w:annotationRef/>
-      </w:r>
-      <w:r>
-        <w:t>I agree. Can you add it Masoud?</w:t>
-      </w:r>
-    </w:p>
-  </w:comment>
-  <w:comment w:id="4" w:author="Anina Rich" w:date="2020-05-04T11:40:00Z" w:initials="AR">
-    <w:p>
-      <w:pPr>
-        <w:pStyle w:val="CommentText"/>
-      </w:pPr>
-      <w:r>
-        <w:rPr>
-          <w:rStyle w:val="CommentReference"/>
-        </w:rPr>
-        <w:annotationRef/>
-      </w:r>
-      <w:r>
-        <w:t>I would present the stats in a different order:</w:t>
-      </w:r>
-    </w:p>
-    <w:p>
-      <w:pPr>
-        <w:pStyle w:val="CommentText"/>
-      </w:pPr>
-      <w:r>
-        <w:t>Figure 1D; Two-way ANOVA (factors: coherence level (3) x face category (3)); F(df)=188.708, p&lt;0.001…</w:t>
-      </w:r>
-    </w:p>
-    <w:p>
-      <w:pPr>
-        <w:pStyle w:val="CommentText"/>
-        <w:numPr>
-          <w:ilvl w:val="0"/>
-          <w:numId w:val="3"/>
-        </w:numPr>
-      </w:pPr>
-      <w:r>
-        <w:t>But it’s not clear what the F value relates to, is it the main effect or an interaction? Even though you’re being brief, I’d put more details of the analyses in to back up your claim that it’s a gradual increase in acc with these factors…I’d identify the two main effects, the interaction, then say what’s different within that (that’s where the corrections might come in).</w:t>
-      </w:r>
-    </w:p>
-  </w:comment>
-  <w:comment w:id="5" w:author="Hamid Karimi-Rouzbahani" w:date="2020-05-20T17:11:00Z" w:initials="HK">
-    <w:p>
-      <w:pPr>
-        <w:pStyle w:val="CommentText"/>
-      </w:pPr>
-      <w:r>
-        <w:rPr>
-          <w:rStyle w:val="CommentReference"/>
-        </w:rPr>
-        <w:annotationRef/>
-      </w:r>
-      <w:r>
-        <w:t>Agreed. I think we need to clarify these stats by giving more info about the factors, etc.</w:t>
-      </w:r>
-    </w:p>
-  </w:comment>
-  <w:comment w:id="6" w:author="Anina Rich" w:date="2020-05-04T11:43:00Z" w:initials="AR">
-    <w:p>
-      <w:pPr>
-        <w:pStyle w:val="CommentText"/>
-      </w:pPr>
-      <w:r>
-        <w:rPr>
-          <w:rStyle w:val="CommentReference"/>
-        </w:rPr>
-        <w:annotationRef/>
-      </w:r>
-      <w:r>
-        <w:t>? regardless of coherence (i.e., this was a main effect?)?</w:t>
-      </w:r>
-    </w:p>
-  </w:comment>
-  <w:comment w:id="7" w:author="Anina Rich" w:date="2020-05-04T11:43:00Z" w:initials="AR">
-    <w:p>
-      <w:pPr>
-        <w:pStyle w:val="CommentText"/>
-      </w:pPr>
-      <w:r>
-        <w:rPr>
-          <w:rStyle w:val="CommentReference"/>
-        </w:rPr>
-        <w:annotationRef/>
-      </w:r>
-      <w:r>
-        <w:t>Any diff between these latter two? Not clear.</w:t>
-      </w:r>
-    </w:p>
-  </w:comment>
-  <w:comment w:id="8" w:author="Anina Rich" w:date="2020-05-04T11:43:00Z" w:initials="AR">
-    <w:p>
-      <w:pPr>
-        <w:pStyle w:val="CommentText"/>
-      </w:pPr>
-      <w:r>
-        <w:rPr>
-          <w:rStyle w:val="CommentReference"/>
-        </w:rPr>
-        <w:annotationRef/>
-      </w:r>
-      <w:r>
-        <w:t xml:space="preserve">The presentation of the </w:t>
-      </w:r>
-      <w:proofErr w:type="spellStart"/>
-      <w:r>
-        <w:t>behavioural</w:t>
-      </w:r>
-      <w:proofErr w:type="spellEnd"/>
-      <w:r>
-        <w:t xml:space="preserve"> results needs a bit more work (sorry!) to be clear.</w:t>
-      </w:r>
-    </w:p>
-    <w:p>
-      <w:pPr>
-        <w:pStyle w:val="CommentText"/>
-      </w:pPr>
-      <w:r>
-        <w:t xml:space="preserve">The graphs are </w:t>
-      </w:r>
-      <w:proofErr w:type="gramStart"/>
-      <w:r>
-        <w:t>really clear</w:t>
-      </w:r>
-      <w:proofErr w:type="gramEnd"/>
-      <w:r>
-        <w:t xml:space="preserve"> though </w:t>
-      </w:r>
-      <w:r>
-        <w:sym w:font="Wingdings" w:char="F04A"/>
-      </w:r>
-    </w:p>
-  </w:comment>
-  <w:comment w:id="9" w:author="Hamid Karimi-Rouzbahani" w:date="2020-05-20T23:23:00Z" w:initials="HK">
-    <w:p>
-      <w:pPr>
-        <w:pStyle w:val="CommentText"/>
-      </w:pPr>
-      <w:r>
-        <w:rPr>
-          <w:rStyle w:val="CommentReference"/>
-        </w:rPr>
-        <w:annotationRef/>
-      </w:r>
-      <w:r>
-        <w:t xml:space="preserve">Masoud </w:t>
-      </w:r>
-      <w:proofErr w:type="spellStart"/>
-      <w:r>
-        <w:t>jaan</w:t>
-      </w:r>
-      <w:proofErr w:type="spellEnd"/>
-      <w:r>
-        <w:t>, please.</w:t>
-      </w:r>
-    </w:p>
-  </w:comment>
-</w:comments>
-</file>
-
-<file path=word/commentsExtended.xml><?xml version="1.0" encoding="utf-8"?>
-<w15:commentsEx xmlns:wpc="http://schemas.microsoft.com/office/word/2010/wordprocessingCanvas" xmlns:cx="http://schemas.microsoft.com/office/drawing/2014/chartex" xmlns:cx1="http://schemas.microsoft.com/office/drawing/2015/9/8/chartex" xmlns:cx2="http://schemas.microsoft.com/office/drawing/2015/10/21/chartex" xmlns:cx3="http://schemas.microsoft.com/office/drawing/2016/5/9/chartex" xmlns:cx4="http://schemas.microsoft.com/office/drawing/2016/5/10/chartex" xmlns:cx5="http://schemas.microsoft.com/office/drawing/2016/5/11/chartex" xmlns:cx6="http://schemas.microsoft.com/office/drawing/2016/5/12/chartex" xmlns:cx7="http://schemas.microsoft.com/office/drawing/2016/5/13/chartex" xmlns:cx8="http://schemas.microsoft.com/office/drawing/2016/5/14/chartex" xmlns:mc="http://schemas.openxmlformats.org/markup-compatibility/2006" xmlns:aink="http://schemas.microsoft.com/office/drawing/2016/ink" xmlns:am3d="http://schemas.microsoft.com/office/drawing/2017/model3d" xmlns:o="urn:schemas-microsoft-com:office:office" xmlns:r="http://schemas.openxmlformats.org/officeDocument/2006/relationships" xmlns:m="http://schemas.openxmlformats.org/officeDocument/2006/math" xmlns:v="urn:schemas-microsoft-com:vml" xmlns:wp14="http://schemas.microsoft.com/office/word/2010/wordprocessingDrawing" xmlns:wp="http://schemas.openxmlformats.org/drawingml/2006/wordprocessingDrawing" xmlns:w10="urn:schemas-microsoft-com:office:word" xmlns:w="http://schemas.openxmlformats.org/wordprocessingml/2006/main" xmlns:w14="http://schemas.microsoft.com/office/word/2010/wordml" xmlns:w15="http://schemas.microsoft.com/office/word/2012/wordml" xmlns:w16cid="http://schemas.microsoft.com/office/word/2016/wordml/cid" xmlns:w16se="http://schemas.microsoft.com/office/word/2015/wordml/symex" xmlns:wpg="http://schemas.microsoft.com/office/word/2010/wordprocessingGroup" xmlns:wpi="http://schemas.microsoft.com/office/word/2010/wordprocessingInk" xmlns:wne="http://schemas.microsoft.com/office/word/2006/wordml" xmlns:wps="http://schemas.microsoft.com/office/word/2010/wordprocessingShape" mc:Ignorable="w14 w15 w16se w16cid wp14">
-  <w15:commentEx w15:paraId="559175A1" w15:done="0"/>
-  <w15:commentEx w15:paraId="73C8CE8E" w15:paraIdParent="559175A1" w15:done="0"/>
-  <w15:commentEx w15:paraId="18CF533E" w15:done="0"/>
-  <w15:commentEx w15:paraId="2F027075" w15:paraIdParent="18CF533E" w15:done="0"/>
-  <w15:commentEx w15:paraId="13848F3A" w15:done="0"/>
-  <w15:commentEx w15:paraId="49AFD2F6" w15:done="0"/>
-  <w15:commentEx w15:paraId="33FFE5CB" w15:done="0"/>
-  <w15:commentEx w15:paraId="28116950" w15:paraIdParent="33FFE5CB" w15:done="0"/>
-</w15:commentsEx>
 </file>
 
 <file path=word/commentsExtensible.xml><?xml version="1.0" encoding="utf-8"?>
@@ -15357,19 +15318,6 @@
 </w16cex:commentsExtensible>
 </file>
 
-<file path=word/commentsIds.xml><?xml version="1.0" encoding="utf-8"?>
-<w16cid:commentsIds xmlns:wpc="http://schemas.microsoft.com/office/word/2010/wordprocessingCanvas" xmlns:cx="http://schemas.microsoft.com/office/drawing/2014/chartex" xmlns:cx1="http://schemas.microsoft.com/office/drawing/2015/9/8/chartex" xmlns:cx2="http://schemas.microsoft.com/office/drawing/2015/10/21/chartex" xmlns:cx3="http://schemas.microsoft.com/office/drawing/2016/5/9/chartex" xmlns:cx4="http://schemas.microsoft.com/office/drawing/2016/5/10/chartex" xmlns:cx5="http://schemas.microsoft.com/office/drawing/2016/5/11/chartex" xmlns:cx6="http://schemas.microsoft.com/office/drawing/2016/5/12/chartex" xmlns:cx7="http://schemas.microsoft.com/office/drawing/2016/5/13/chartex" xmlns:cx8="http://schemas.microsoft.com/office/drawing/2016/5/14/chartex" xmlns:mc="http://schemas.openxmlformats.org/markup-compatibility/2006" xmlns:aink="http://schemas.microsoft.com/office/drawing/2016/ink" xmlns:am3d="http://schemas.microsoft.com/office/drawing/2017/model3d" xmlns:o="urn:schemas-microsoft-com:office:office" xmlns:r="http://schemas.openxmlformats.org/officeDocument/2006/relationships" xmlns:m="http://schemas.openxmlformats.org/officeDocument/2006/math" xmlns:v="urn:schemas-microsoft-com:vml" xmlns:wp14="http://schemas.microsoft.com/office/word/2010/wordprocessingDrawing" xmlns:wp="http://schemas.openxmlformats.org/drawingml/2006/wordprocessingDrawing" xmlns:w10="urn:schemas-microsoft-com:office:word" xmlns:w="http://schemas.openxmlformats.org/wordprocessingml/2006/main" xmlns:w14="http://schemas.microsoft.com/office/word/2010/wordml" xmlns:w15="http://schemas.microsoft.com/office/word/2012/wordml" xmlns:w16cid="http://schemas.microsoft.com/office/word/2016/wordml/cid" xmlns:w16se="http://schemas.microsoft.com/office/word/2015/wordml/symex" xmlns:wpg="http://schemas.microsoft.com/office/word/2010/wordprocessingGroup" xmlns:wpi="http://schemas.microsoft.com/office/word/2010/wordprocessingInk" xmlns:wne="http://schemas.microsoft.com/office/word/2006/wordml" xmlns:wps="http://schemas.microsoft.com/office/word/2010/wordprocessingShape" mc:Ignorable="w14 w15 w16se w16cid wp14">
-  <w16cid:commentId w16cid:paraId="559175A1" w16cid:durableId="2256BD1A"/>
-  <w16cid:commentId w16cid:paraId="73C8CE8E" w16cid:durableId="22715442"/>
-  <w16cid:commentId w16cid:paraId="18CF533E" w16cid:durableId="225A7DA1"/>
-  <w16cid:commentId w16cid:paraId="2F027075" w16cid:durableId="22715444"/>
-  <w16cid:commentId w16cid:paraId="13848F3A" w16cid:durableId="225A7E4A"/>
-  <w16cid:commentId w16cid:paraId="49AFD2F6" w16cid:durableId="225A7E72"/>
-  <w16cid:commentId w16cid:paraId="33FFE5CB" w16cid:durableId="225A7E7B"/>
-  <w16cid:commentId w16cid:paraId="28116950" w16cid:durableId="22715448"/>
-</w16cid:commentsIds>
-</file>
-
 <file path=word/endnotes.xml><?xml version="1.0" encoding="utf-8"?>
 <w:endnotes xmlns:wpc="http://schemas.microsoft.com/office/word/2010/wordprocessingCanvas" xmlns:cx="http://schemas.microsoft.com/office/drawing/2014/chartex" xmlns:cx1="http://schemas.microsoft.com/office/drawing/2015/9/8/chartex" xmlns:cx2="http://schemas.microsoft.com/office/drawing/2015/10/21/chartex" xmlns:cx3="http://schemas.microsoft.com/office/drawing/2016/5/9/chartex" xmlns:cx4="http://schemas.microsoft.com/office/drawing/2016/5/10/chartex" xmlns:cx5="http://schemas.microsoft.com/office/drawing/2016/5/11/chartex" xmlns:cx6="http://schemas.microsoft.com/office/drawing/2016/5/12/chartex" xmlns:cx7="http://schemas.microsoft.com/office/drawing/2016/5/13/chartex" xmlns:cx8="http://schemas.microsoft.com/office/drawing/2016/5/14/chartex" xmlns:mc="http://schemas.openxmlformats.org/markup-compatibility/2006" xmlns:aink="http://schemas.microsoft.com/office/drawing/2016/ink" xmlns:am3d="http://schemas.microsoft.com/office/drawing/2017/model3d" xmlns:o="urn:schemas-microsoft-com:office:office" xmlns:r="http://schemas.openxmlformats.org/officeDocument/2006/relationships" xmlns:m="http://schemas.openxmlformats.org/officeDocument/2006/math" xmlns:v="urn:schemas-microsoft-com:vml" xmlns:wp14="http://schemas.microsoft.com/office/word/2010/wordprocessingDrawing" xmlns:wp="http://schemas.openxmlformats.org/drawingml/2006/wordprocessingDrawing" xmlns:w10="urn:schemas-microsoft-com:office:word" xmlns:w="http://schemas.openxmlformats.org/wordprocessingml/2006/main" xmlns:w14="http://schemas.microsoft.com/office/word/2010/wordml" xmlns:w15="http://schemas.microsoft.com/office/word/2012/wordml" xmlns:w16cid="http://schemas.microsoft.com/office/word/2016/wordml/cid" xmlns:w16se="http://schemas.microsoft.com/office/word/2015/wordml/symex" xmlns:wpg="http://schemas.microsoft.com/office/word/2010/wordprocessingGroup" xmlns:wpi="http://schemas.microsoft.com/office/word/2010/wordprocessingInk" xmlns:wne="http://schemas.microsoft.com/office/word/2006/wordml" xmlns:wps="http://schemas.microsoft.com/office/word/2010/wordprocessingShape" mc:Ignorable="w14 w15 w16se w16cid wp14">
   <w:endnote w:type="separator" w:id="-1">
@@ -15521,8 +15469,6 @@
           <w:t>https://github.com/Masoud-Ghodrati/face_familiarity</w:t>
         </w:r>
       </w:hyperlink>
-      <w:bookmarkStart w:id="14" w:name="_GoBack"/>
-      <w:bookmarkEnd w:id="14"/>
     </w:p>
   </w:footnote>
 </w:footnotes>
@@ -15870,17 +15816,6 @@
     <w:abstractNumId w:val="0"/>
   </w:num>
 </w:numbering>
-</file>
-
-<file path=word/people.xml><?xml version="1.0" encoding="utf-8"?>
-<w15:people xmlns:wpc="http://schemas.microsoft.com/office/word/2010/wordprocessingCanvas" xmlns:cx="http://schemas.microsoft.com/office/drawing/2014/chartex" xmlns:cx1="http://schemas.microsoft.com/office/drawing/2015/9/8/chartex" xmlns:cx2="http://schemas.microsoft.com/office/drawing/2015/10/21/chartex" xmlns:cx3="http://schemas.microsoft.com/office/drawing/2016/5/9/chartex" xmlns:cx4="http://schemas.microsoft.com/office/drawing/2016/5/10/chartex" xmlns:cx5="http://schemas.microsoft.com/office/drawing/2016/5/11/chartex" xmlns:cx6="http://schemas.microsoft.com/office/drawing/2016/5/12/chartex" xmlns:cx7="http://schemas.microsoft.com/office/drawing/2016/5/13/chartex" xmlns:cx8="http://schemas.microsoft.com/office/drawing/2016/5/14/chartex" xmlns:mc="http://schemas.openxmlformats.org/markup-compatibility/2006" xmlns:aink="http://schemas.microsoft.com/office/drawing/2016/ink" xmlns:am3d="http://schemas.microsoft.com/office/drawing/2017/model3d" xmlns:o="urn:schemas-microsoft-com:office:office" xmlns:r="http://schemas.openxmlformats.org/officeDocument/2006/relationships" xmlns:m="http://schemas.openxmlformats.org/officeDocument/2006/math" xmlns:v="urn:schemas-microsoft-com:vml" xmlns:wp14="http://schemas.microsoft.com/office/word/2010/wordprocessingDrawing" xmlns:wp="http://schemas.openxmlformats.org/drawingml/2006/wordprocessingDrawing" xmlns:w10="urn:schemas-microsoft-com:office:word" xmlns:w="http://schemas.openxmlformats.org/wordprocessingml/2006/main" xmlns:w14="http://schemas.microsoft.com/office/word/2010/wordml" xmlns:w15="http://schemas.microsoft.com/office/word/2012/wordml" xmlns:w16cid="http://schemas.microsoft.com/office/word/2016/wordml/cid" xmlns:w16se="http://schemas.microsoft.com/office/word/2015/wordml/symex" xmlns:wpg="http://schemas.microsoft.com/office/word/2010/wordprocessingGroup" xmlns:wpi="http://schemas.microsoft.com/office/word/2010/wordprocessingInk" xmlns:wne="http://schemas.microsoft.com/office/word/2006/wordml" xmlns:wps="http://schemas.microsoft.com/office/word/2010/wordprocessingShape" mc:Ignorable="w14 w15 w16se w16cid wp14">
-  <w15:person w15:author="Anina Rich">
-    <w15:presenceInfo w15:providerId="AD" w15:userId="S::anina.rich@mq.edu.au::402a0ae2-7e95-4bfc-a467-54c54c0c764b"/>
-  </w15:person>
-  <w15:person w15:author="Hamid Karimi-Rouzbahani">
-    <w15:presenceInfo w15:providerId="None" w15:userId="Hamid Karimi-Rouzbahani"/>
-  </w15:person>
-</w15:people>
 </file>
 
 <file path=word/styles.xml><?xml version="1.0" encoding="utf-8"?>
@@ -17431,7 +17366,7 @@
 </file>
 
 <file path=customXml/itemProps1.xml><?xml version="1.0" encoding="utf-8"?>
-<ds:datastoreItem xmlns:ds="http://schemas.openxmlformats.org/officeDocument/2006/customXml" ds:itemID="{B6311C67-A0B2-4595-8150-11521CF17821}">
+<ds:datastoreItem xmlns:ds="http://schemas.openxmlformats.org/officeDocument/2006/customXml" ds:itemID="{B5C99F15-7F21-417A-890C-DF80A72D78BC}">
   <ds:schemaRefs>
     <ds:schemaRef ds:uri="http://schemas.openxmlformats.org/officeDocument/2006/bibliography"/>
   </ds:schemaRefs>

</xml_diff>